<commit_message>
Task 3: Updated Acceptance Test word document
</commit_message>
<xml_diff>
--- a/CoffeeMaker/reqs/Coffee Maker Acceptance Tests.docx
+++ b/CoffeeMaker/reqs/Coffee Maker Acceptance Tests.docx
@@ -1,6 +1,6 @@
 
 <file path=word/document.xml><?xml version="1.0" encoding="utf-8"?>
-<w:document xmlns:ve="http://schemas.openxmlformats.org/markup-compatibility/2006" xmlns:o="urn:schemas-microsoft-com:office:office" xmlns:r="http://schemas.openxmlformats.org/officeDocument/2006/relationships" xmlns:m="http://schemas.openxmlformats.org/officeDocument/2006/math" xmlns:v="urn:schemas-microsoft-com:vml" xmlns:wp="http://schemas.openxmlformats.org/drawingml/2006/wordprocessingDrawing" xmlns:w10="urn:schemas-microsoft-com:office:word" xmlns:w="http://schemas.openxmlformats.org/wordprocessingml/2006/main" xmlns:wne="http://schemas.microsoft.com/office/word/2006/wordml">
+<w:document xmlns:wpc="http://schemas.microsoft.com/office/word/2010/wordprocessingCanvas" xmlns:mo="http://schemas.microsoft.com/office/mac/office/2008/main" xmlns:mc="http://schemas.openxmlformats.org/markup-compatibility/2006" xmlns:mv="urn:schemas-microsoft-com:mac:vml" xmlns:o="urn:schemas-microsoft-com:office:office" xmlns:r="http://schemas.openxmlformats.org/officeDocument/2006/relationships" xmlns:m="http://schemas.openxmlformats.org/officeDocument/2006/math" xmlns:v="urn:schemas-microsoft-com:vml" xmlns:wp14="http://schemas.microsoft.com/office/word/2010/wordprocessingDrawing" xmlns:wp="http://schemas.openxmlformats.org/drawingml/2006/wordprocessingDrawing" xmlns:w10="urn:schemas-microsoft-com:office:word" xmlns:w="http://schemas.openxmlformats.org/wordprocessingml/2006/main" xmlns:w14="http://schemas.microsoft.com/office/word/2010/wordml" xmlns:w15="http://schemas.microsoft.com/office/word/2012/wordml" xmlns:wpg="http://schemas.microsoft.com/office/word/2010/wordprocessingGroup" xmlns:wpi="http://schemas.microsoft.com/office/word/2010/wordprocessingInk" xmlns:wne="http://schemas.microsoft.com/office/word/2006/wordml" xmlns:wps="http://schemas.microsoft.com/office/word/2010/wordprocessingShape" mc:Ignorable="w14 w15 wp14">
   <w:body>
     <w:p>
       <w:pPr>
@@ -34,13 +34,13 @@
           <w:left w:w="0" w:type="dxa"/>
           <w:right w:w="0" w:type="dxa"/>
         </w:tblCellMar>
-        <w:tblLook w:val="04A0"/>
+        <w:tblLook w:val="04A0" w:firstRow="1" w:lastRow="0" w:firstColumn="1" w:lastColumn="0" w:noHBand="0" w:noVBand="1"/>
       </w:tblPr>
       <w:tblGrid>
-        <w:gridCol w:w="1696"/>
-        <w:gridCol w:w="3860"/>
-        <w:gridCol w:w="3639"/>
-        <w:gridCol w:w="3690"/>
+        <w:gridCol w:w="1682"/>
+        <w:gridCol w:w="4591"/>
+        <w:gridCol w:w="3301"/>
+        <w:gridCol w:w="3311"/>
       </w:tblGrid>
       <w:tr>
         <w:trPr>
@@ -245,18 +245,8 @@
                 <w:sz w:val="20"/>
                 <w:szCs w:val="20"/>
               </w:rPr>
-              <w:t xml:space="preserve">Precondition: Run </w:t>
-            </w:r>
-            <w:proofErr w:type="spellStart"/>
-            <w:r>
-              <w:rPr>
-                <w:rFonts w:ascii="Times New Roman" w:eastAsia="Times New Roman" w:hAnsi="Times New Roman" w:cs="Times New Roman"/>
-                <w:sz w:val="20"/>
-                <w:szCs w:val="20"/>
-              </w:rPr>
-              <w:t>CoffeeMaker</w:t>
-            </w:r>
-            <w:proofErr w:type="spellEnd"/>
+              <w:t>Precondition: Run CoffeeMaker</w:t>
+            </w:r>
             <w:r>
               <w:rPr>
                 <w:rFonts w:ascii="Times New Roman" w:eastAsia="Times New Roman" w:hAnsi="Times New Roman" w:cs="Times New Roman"/>
@@ -812,6 +802,750 @@
               </w:rPr>
               <w:t> </w:t>
             </w:r>
+          </w:p>
+          <w:p>
+            <w:pPr>
+              <w:spacing w:after="0" w:line="240" w:lineRule="auto"/>
+              <w:rPr>
+                <w:rFonts w:ascii="Times New Roman" w:eastAsia="Times New Roman" w:hAnsi="Times New Roman" w:cs="Times New Roman"/>
+                <w:sz w:val="18"/>
+                <w:szCs w:val="18"/>
+              </w:rPr>
+            </w:pPr>
+          </w:p>
+          <w:p>
+            <w:pPr>
+              <w:spacing w:after="0" w:line="240" w:lineRule="auto"/>
+              <w:rPr>
+                <w:rFonts w:ascii="Times New Roman" w:eastAsia="Times New Roman" w:hAnsi="Times New Roman" w:cs="Times New Roman"/>
+                <w:sz w:val="18"/>
+                <w:szCs w:val="18"/>
+              </w:rPr>
+            </w:pPr>
+          </w:p>
+          <w:p>
+            <w:pPr>
+              <w:spacing w:after="0" w:line="240" w:lineRule="auto"/>
+              <w:rPr>
+                <w:rFonts w:ascii="Times New Roman" w:eastAsia="Times New Roman" w:hAnsi="Times New Roman" w:cs="Times New Roman"/>
+                <w:sz w:val="18"/>
+                <w:szCs w:val="18"/>
+              </w:rPr>
+            </w:pPr>
+          </w:p>
+          <w:p>
+            <w:pPr>
+              <w:spacing w:after="0" w:line="240" w:lineRule="auto"/>
+              <w:rPr>
+                <w:rFonts w:ascii="Times New Roman" w:eastAsia="Times New Roman" w:hAnsi="Times New Roman" w:cs="Times New Roman"/>
+                <w:sz w:val="18"/>
+                <w:szCs w:val="18"/>
+              </w:rPr>
+            </w:pPr>
+          </w:p>
+          <w:p>
+            <w:pPr>
+              <w:spacing w:after="0" w:line="240" w:lineRule="auto"/>
+              <w:rPr>
+                <w:rFonts w:ascii="Times New Roman" w:eastAsia="Times New Roman" w:hAnsi="Times New Roman" w:cs="Times New Roman"/>
+                <w:sz w:val="18"/>
+                <w:szCs w:val="18"/>
+              </w:rPr>
+            </w:pPr>
+          </w:p>
+          <w:p>
+            <w:pPr>
+              <w:spacing w:after="0" w:line="240" w:lineRule="auto"/>
+              <w:rPr>
+                <w:rFonts w:ascii="Times New Roman" w:eastAsia="Times New Roman" w:hAnsi="Times New Roman" w:cs="Times New Roman"/>
+                <w:sz w:val="18"/>
+                <w:szCs w:val="18"/>
+              </w:rPr>
+            </w:pPr>
+          </w:p>
+          <w:p>
+            <w:pPr>
+              <w:spacing w:after="0" w:line="240" w:lineRule="auto"/>
+              <w:rPr>
+                <w:rFonts w:ascii="Times New Roman" w:eastAsia="Times New Roman" w:hAnsi="Times New Roman" w:cs="Times New Roman"/>
+                <w:sz w:val="18"/>
+                <w:szCs w:val="18"/>
+              </w:rPr>
+            </w:pPr>
+          </w:p>
+          <w:p>
+            <w:pPr>
+              <w:spacing w:after="0" w:line="240" w:lineRule="auto"/>
+              <w:rPr>
+                <w:rFonts w:ascii="Times New Roman" w:eastAsia="Times New Roman" w:hAnsi="Times New Roman" w:cs="Times New Roman"/>
+                <w:sz w:val="18"/>
+                <w:szCs w:val="18"/>
+              </w:rPr>
+            </w:pPr>
+          </w:p>
+          <w:p>
+            <w:pPr>
+              <w:spacing w:after="0" w:line="240" w:lineRule="auto"/>
+              <w:rPr>
+                <w:rFonts w:ascii="Times New Roman" w:eastAsia="Times New Roman" w:hAnsi="Times New Roman" w:cs="Times New Roman"/>
+                <w:sz w:val="18"/>
+                <w:szCs w:val="18"/>
+              </w:rPr>
+            </w:pPr>
+          </w:p>
+        </w:tc>
+      </w:tr>
+      <w:tr>
+        <w:trPr>
+          <w:tblCellSpacing w:w="0" w:type="dxa"/>
+        </w:trPr>
+        <w:tc>
+          <w:tcPr>
+            <w:tcW w:w="0" w:type="auto"/>
+            <w:tcBorders>
+              <w:top w:val="outset" w:sz="6" w:space="0" w:color="auto"/>
+              <w:left w:val="outset" w:sz="6" w:space="0" w:color="auto"/>
+              <w:bottom w:val="outset" w:sz="6" w:space="0" w:color="auto"/>
+              <w:right w:val="outset" w:sz="6" w:space="0" w:color="auto"/>
+            </w:tcBorders>
+            <w:vAlign w:val="center"/>
+          </w:tcPr>
+          <w:p>
+            <w:pPr>
+              <w:spacing w:after="0" w:line="240" w:lineRule="auto"/>
+              <w:rPr>
+                <w:rFonts w:ascii="Times New Roman" w:eastAsia="Times New Roman" w:hAnsi="Times New Roman" w:cs="Times New Roman"/>
+                <w:sz w:val="20"/>
+                <w:szCs w:val="20"/>
+              </w:rPr>
+            </w:pPr>
+            <w:r>
+              <w:rPr>
+                <w:rFonts w:ascii="Times New Roman" w:eastAsia="Times New Roman" w:hAnsi="Times New Roman" w:cs="Times New Roman"/>
+                <w:sz w:val="20"/>
+                <w:szCs w:val="20"/>
+              </w:rPr>
+              <w:t>addInventory 1</w:t>
+            </w:r>
+          </w:p>
+        </w:tc>
+        <w:tc>
+          <w:tcPr>
+            <w:tcW w:w="0" w:type="auto"/>
+            <w:tcBorders>
+              <w:top w:val="outset" w:sz="6" w:space="0" w:color="auto"/>
+              <w:left w:val="outset" w:sz="6" w:space="0" w:color="auto"/>
+              <w:bottom w:val="outset" w:sz="6" w:space="0" w:color="auto"/>
+              <w:right w:val="outset" w:sz="6" w:space="0" w:color="auto"/>
+            </w:tcBorders>
+            <w:vAlign w:val="center"/>
+          </w:tcPr>
+          <w:p>
+            <w:pPr>
+              <w:spacing w:after="0" w:line="240" w:lineRule="auto"/>
+              <w:rPr>
+                <w:rFonts w:ascii="Times New Roman" w:eastAsia="Times New Roman" w:hAnsi="Times New Roman" w:cs="Times New Roman"/>
+                <w:sz w:val="20"/>
+                <w:szCs w:val="20"/>
+              </w:rPr>
+            </w:pPr>
+            <w:r>
+              <w:rPr>
+                <w:rFonts w:ascii="Times New Roman" w:eastAsia="Times New Roman" w:hAnsi="Times New Roman" w:cs="Times New Roman"/>
+                <w:sz w:val="20"/>
+                <w:szCs w:val="20"/>
+              </w:rPr>
+              <w:t>Precondition: Run CoffeeMaker</w:t>
+            </w:r>
+          </w:p>
+          <w:p>
+            <w:pPr>
+              <w:spacing w:after="0" w:line="240" w:lineRule="auto"/>
+              <w:rPr>
+                <w:rFonts w:ascii="Times New Roman" w:eastAsia="Times New Roman" w:hAnsi="Times New Roman" w:cs="Times New Roman"/>
+                <w:sz w:val="20"/>
+                <w:szCs w:val="20"/>
+              </w:rPr>
+            </w:pPr>
+            <w:r>
+              <w:rPr>
+                <w:rFonts w:ascii="Times New Roman" w:eastAsia="Times New Roman" w:hAnsi="Times New Roman" w:cs="Times New Roman"/>
+                <w:sz w:val="20"/>
+                <w:szCs w:val="20"/>
+              </w:rPr>
+              <w:t>Enter: Menu option 4 “Add inventory”</w:t>
+            </w:r>
+          </w:p>
+          <w:p>
+            <w:pPr>
+              <w:spacing w:after="0" w:line="240" w:lineRule="auto"/>
+              <w:rPr>
+                <w:rFonts w:ascii="Times New Roman" w:eastAsia="Times New Roman" w:hAnsi="Times New Roman" w:cs="Times New Roman"/>
+                <w:sz w:val="20"/>
+                <w:szCs w:val="20"/>
+              </w:rPr>
+            </w:pPr>
+            <w:r>
+              <w:rPr>
+                <w:rFonts w:ascii="Times New Roman" w:eastAsia="Times New Roman" w:hAnsi="Times New Roman" w:cs="Times New Roman"/>
+                <w:sz w:val="20"/>
+                <w:szCs w:val="20"/>
+              </w:rPr>
+              <w:t>Coffee: 1</w:t>
+            </w:r>
+          </w:p>
+          <w:p>
+            <w:pPr>
+              <w:spacing w:after="0" w:line="240" w:lineRule="auto"/>
+              <w:rPr>
+                <w:rFonts w:ascii="Times New Roman" w:eastAsia="Times New Roman" w:hAnsi="Times New Roman" w:cs="Times New Roman"/>
+                <w:sz w:val="20"/>
+                <w:szCs w:val="20"/>
+              </w:rPr>
+            </w:pPr>
+            <w:r>
+              <w:rPr>
+                <w:rFonts w:ascii="Times New Roman" w:eastAsia="Times New Roman" w:hAnsi="Times New Roman" w:cs="Times New Roman"/>
+                <w:sz w:val="20"/>
+                <w:szCs w:val="20"/>
+              </w:rPr>
+              <w:t>Milk: 1</w:t>
+            </w:r>
+          </w:p>
+          <w:p>
+            <w:pPr>
+              <w:spacing w:after="0" w:line="240" w:lineRule="auto"/>
+              <w:rPr>
+                <w:rFonts w:ascii="Times New Roman" w:eastAsia="Times New Roman" w:hAnsi="Times New Roman" w:cs="Times New Roman"/>
+                <w:sz w:val="20"/>
+                <w:szCs w:val="20"/>
+              </w:rPr>
+            </w:pPr>
+            <w:r>
+              <w:rPr>
+                <w:rFonts w:ascii="Times New Roman" w:eastAsia="Times New Roman" w:hAnsi="Times New Roman" w:cs="Times New Roman"/>
+                <w:sz w:val="20"/>
+                <w:szCs w:val="20"/>
+              </w:rPr>
+              <w:t>Sugar : 1</w:t>
+            </w:r>
+          </w:p>
+          <w:p>
+            <w:pPr>
+              <w:spacing w:after="0" w:line="240" w:lineRule="auto"/>
+              <w:rPr>
+                <w:rFonts w:ascii="Times New Roman" w:eastAsia="Times New Roman" w:hAnsi="Times New Roman" w:cs="Times New Roman"/>
+                <w:sz w:val="20"/>
+                <w:szCs w:val="20"/>
+              </w:rPr>
+            </w:pPr>
+            <w:r>
+              <w:rPr>
+                <w:rFonts w:ascii="Times New Roman" w:eastAsia="Times New Roman" w:hAnsi="Times New Roman" w:cs="Times New Roman"/>
+                <w:sz w:val="20"/>
+                <w:szCs w:val="20"/>
+              </w:rPr>
+              <w:t>Ch</w:t>
+            </w:r>
+            <w:r>
+              <w:rPr>
+                <w:rFonts w:ascii="Times New Roman" w:eastAsia="Times New Roman" w:hAnsi="Times New Roman" w:cs="Times New Roman"/>
+                <w:sz w:val="20"/>
+                <w:szCs w:val="20"/>
+              </w:rPr>
+              <w:t>oc</w:t>
+            </w:r>
+            <w:r>
+              <w:rPr>
+                <w:rFonts w:ascii="Times New Roman" w:eastAsia="Times New Roman" w:hAnsi="Times New Roman" w:cs="Times New Roman"/>
+                <w:sz w:val="20"/>
+                <w:szCs w:val="20"/>
+              </w:rPr>
+              <w:t>o</w:t>
+            </w:r>
+            <w:r>
+              <w:rPr>
+                <w:rFonts w:ascii="Times New Roman" w:eastAsia="Times New Roman" w:hAnsi="Times New Roman" w:cs="Times New Roman"/>
+                <w:sz w:val="20"/>
+                <w:szCs w:val="20"/>
+              </w:rPr>
+              <w:t xml:space="preserve">late: </w:t>
+            </w:r>
+            <w:r>
+              <w:rPr>
+                <w:rFonts w:ascii="Times New Roman" w:eastAsia="Times New Roman" w:hAnsi="Times New Roman" w:cs="Times New Roman"/>
+                <w:sz w:val="20"/>
+                <w:szCs w:val="20"/>
+              </w:rPr>
+              <w:t>1</w:t>
+            </w:r>
+          </w:p>
+        </w:tc>
+        <w:tc>
+          <w:tcPr>
+            <w:tcW w:w="3639" w:type="dxa"/>
+            <w:tcBorders>
+              <w:top w:val="outset" w:sz="6" w:space="0" w:color="auto"/>
+              <w:left w:val="outset" w:sz="6" w:space="0" w:color="auto"/>
+              <w:bottom w:val="outset" w:sz="6" w:space="0" w:color="auto"/>
+              <w:right w:val="outset" w:sz="6" w:space="0" w:color="auto"/>
+            </w:tcBorders>
+            <w:vAlign w:val="center"/>
+          </w:tcPr>
+          <w:p>
+            <w:pPr>
+              <w:spacing w:after="0" w:line="240" w:lineRule="auto"/>
+              <w:rPr>
+                <w:rFonts w:ascii="Times New Roman" w:eastAsia="Times New Roman" w:hAnsi="Times New Roman" w:cs="Times New Roman"/>
+                <w:sz w:val="20"/>
+                <w:szCs w:val="20"/>
+              </w:rPr>
+            </w:pPr>
+            <w:r>
+              <w:rPr>
+                <w:rFonts w:ascii="Times New Roman" w:eastAsia="Times New Roman" w:hAnsi="Times New Roman" w:cs="Times New Roman"/>
+                <w:sz w:val="20"/>
+                <w:szCs w:val="20"/>
+              </w:rPr>
+              <w:t>Inventory added</w:t>
+            </w:r>
+          </w:p>
+        </w:tc>
+        <w:tc>
+          <w:tcPr>
+            <w:tcW w:w="3690" w:type="dxa"/>
+            <w:tcBorders>
+              <w:top w:val="outset" w:sz="6" w:space="0" w:color="auto"/>
+              <w:left w:val="outset" w:sz="6" w:space="0" w:color="auto"/>
+              <w:bottom w:val="outset" w:sz="6" w:space="0" w:color="auto"/>
+              <w:right w:val="outset" w:sz="6" w:space="0" w:color="auto"/>
+            </w:tcBorders>
+            <w:vAlign w:val="center"/>
+          </w:tcPr>
+          <w:p>
+            <w:pPr>
+              <w:spacing w:after="0" w:line="240" w:lineRule="auto"/>
+              <w:rPr>
+                <w:rFonts w:ascii="Times New Roman" w:eastAsia="Times New Roman" w:hAnsi="Times New Roman" w:cs="Times New Roman"/>
+                <w:sz w:val="18"/>
+                <w:szCs w:val="18"/>
+              </w:rPr>
+            </w:pPr>
+          </w:p>
+        </w:tc>
+      </w:tr>
+      <w:tr>
+        <w:trPr>
+          <w:tblCellSpacing w:w="0" w:type="dxa"/>
+        </w:trPr>
+        <w:tc>
+          <w:tcPr>
+            <w:tcW w:w="0" w:type="auto"/>
+            <w:tcBorders>
+              <w:top w:val="outset" w:sz="6" w:space="0" w:color="auto"/>
+              <w:left w:val="outset" w:sz="6" w:space="0" w:color="auto"/>
+              <w:bottom w:val="outset" w:sz="6" w:space="0" w:color="auto"/>
+              <w:right w:val="outset" w:sz="6" w:space="0" w:color="auto"/>
+            </w:tcBorders>
+            <w:vAlign w:val="center"/>
+          </w:tcPr>
+          <w:p>
+            <w:pPr>
+              <w:spacing w:after="0" w:line="240" w:lineRule="auto"/>
+              <w:rPr>
+                <w:rFonts w:ascii="Times New Roman" w:eastAsia="Times New Roman" w:hAnsi="Times New Roman" w:cs="Times New Roman"/>
+                <w:sz w:val="20"/>
+                <w:szCs w:val="20"/>
+              </w:rPr>
+            </w:pPr>
+            <w:r>
+              <w:rPr>
+                <w:rFonts w:ascii="Times New Roman" w:eastAsia="Times New Roman" w:hAnsi="Times New Roman" w:cs="Times New Roman"/>
+                <w:sz w:val="20"/>
+                <w:szCs w:val="20"/>
+              </w:rPr>
+              <w:t>checkInventory</w:t>
+            </w:r>
+          </w:p>
+        </w:tc>
+        <w:tc>
+          <w:tcPr>
+            <w:tcW w:w="0" w:type="auto"/>
+            <w:tcBorders>
+              <w:top w:val="outset" w:sz="6" w:space="0" w:color="auto"/>
+              <w:left w:val="outset" w:sz="6" w:space="0" w:color="auto"/>
+              <w:bottom w:val="outset" w:sz="6" w:space="0" w:color="auto"/>
+              <w:right w:val="outset" w:sz="6" w:space="0" w:color="auto"/>
+            </w:tcBorders>
+            <w:vAlign w:val="center"/>
+          </w:tcPr>
+          <w:p>
+            <w:pPr>
+              <w:spacing w:after="0" w:line="240" w:lineRule="auto"/>
+              <w:rPr>
+                <w:rFonts w:ascii="Times New Roman" w:eastAsia="Times New Roman" w:hAnsi="Times New Roman" w:cs="Times New Roman"/>
+                <w:sz w:val="20"/>
+                <w:szCs w:val="20"/>
+              </w:rPr>
+            </w:pPr>
+            <w:r>
+              <w:rPr>
+                <w:rFonts w:ascii="Times New Roman" w:eastAsia="Times New Roman" w:hAnsi="Times New Roman" w:cs="Times New Roman"/>
+                <w:sz w:val="20"/>
+                <w:szCs w:val="20"/>
+              </w:rPr>
+              <w:t xml:space="preserve">Precondition: </w:t>
+            </w:r>
+            <w:r>
+              <w:rPr>
+                <w:rFonts w:ascii="Times New Roman" w:eastAsia="Times New Roman" w:hAnsi="Times New Roman" w:cs="Times New Roman"/>
+                <w:sz w:val="20"/>
+                <w:szCs w:val="20"/>
+              </w:rPr>
+              <w:t>Run CoffeMaker</w:t>
+            </w:r>
+          </w:p>
+          <w:p>
+            <w:pPr>
+              <w:spacing w:after="0" w:line="240" w:lineRule="auto"/>
+              <w:rPr>
+                <w:rFonts w:ascii="Times New Roman" w:eastAsia="Times New Roman" w:hAnsi="Times New Roman" w:cs="Times New Roman"/>
+                <w:sz w:val="20"/>
+                <w:szCs w:val="20"/>
+              </w:rPr>
+            </w:pPr>
+            <w:r>
+              <w:rPr>
+                <w:rFonts w:ascii="Times New Roman" w:eastAsia="Times New Roman" w:hAnsi="Times New Roman" w:cs="Times New Roman"/>
+                <w:sz w:val="20"/>
+                <w:szCs w:val="20"/>
+              </w:rPr>
+              <w:t>Enter: Menu</w:t>
+            </w:r>
+            <w:r>
+              <w:rPr>
+                <w:rFonts w:ascii="Times New Roman" w:eastAsia="Times New Roman" w:hAnsi="Times New Roman" w:cs="Times New Roman"/>
+                <w:sz w:val="20"/>
+                <w:szCs w:val="20"/>
+              </w:rPr>
+              <w:t xml:space="preserve"> option 5</w:t>
+            </w:r>
+            <w:r>
+              <w:rPr>
+                <w:rFonts w:ascii="Times New Roman" w:eastAsia="Times New Roman" w:hAnsi="Times New Roman" w:cs="Times New Roman"/>
+                <w:sz w:val="20"/>
+                <w:szCs w:val="20"/>
+              </w:rPr>
+              <w:t xml:space="preserve"> “</w:t>
+            </w:r>
+            <w:r>
+              <w:rPr>
+                <w:rFonts w:ascii="Times New Roman" w:eastAsia="Times New Roman" w:hAnsi="Times New Roman" w:cs="Times New Roman"/>
+                <w:sz w:val="20"/>
+                <w:szCs w:val="20"/>
+              </w:rPr>
+              <w:t>Check</w:t>
+            </w:r>
+            <w:r>
+              <w:rPr>
+                <w:rFonts w:ascii="Times New Roman" w:eastAsia="Times New Roman" w:hAnsi="Times New Roman" w:cs="Times New Roman"/>
+                <w:sz w:val="20"/>
+                <w:szCs w:val="20"/>
+              </w:rPr>
+              <w:t xml:space="preserve"> inventory”</w:t>
+            </w:r>
+          </w:p>
+          <w:p>
+            <w:pPr>
+              <w:spacing w:after="0" w:line="240" w:lineRule="auto"/>
+              <w:rPr>
+                <w:rFonts w:ascii="Times New Roman" w:eastAsia="Times New Roman" w:hAnsi="Times New Roman" w:cs="Times New Roman"/>
+                <w:sz w:val="20"/>
+                <w:szCs w:val="20"/>
+              </w:rPr>
+            </w:pPr>
+          </w:p>
+        </w:tc>
+        <w:tc>
+          <w:tcPr>
+            <w:tcW w:w="3639" w:type="dxa"/>
+            <w:tcBorders>
+              <w:top w:val="outset" w:sz="6" w:space="0" w:color="auto"/>
+              <w:left w:val="outset" w:sz="6" w:space="0" w:color="auto"/>
+              <w:bottom w:val="outset" w:sz="6" w:space="0" w:color="auto"/>
+              <w:right w:val="outset" w:sz="6" w:space="0" w:color="auto"/>
+            </w:tcBorders>
+            <w:vAlign w:val="center"/>
+          </w:tcPr>
+          <w:p>
+            <w:pPr>
+              <w:spacing w:after="0" w:line="240" w:lineRule="auto"/>
+              <w:rPr>
+                <w:rFonts w:ascii="Times New Roman" w:eastAsia="Times New Roman" w:hAnsi="Times New Roman" w:cs="Times New Roman"/>
+                <w:sz w:val="20"/>
+                <w:szCs w:val="20"/>
+              </w:rPr>
+            </w:pPr>
+            <w:r>
+              <w:rPr>
+                <w:rFonts w:ascii="Times New Roman" w:eastAsia="Times New Roman" w:hAnsi="Times New Roman" w:cs="Times New Roman"/>
+                <w:sz w:val="20"/>
+                <w:szCs w:val="20"/>
+              </w:rPr>
+              <w:t>Display inventory levels</w:t>
+            </w:r>
+          </w:p>
+        </w:tc>
+        <w:tc>
+          <w:tcPr>
+            <w:tcW w:w="3690" w:type="dxa"/>
+            <w:tcBorders>
+              <w:top w:val="outset" w:sz="6" w:space="0" w:color="auto"/>
+              <w:left w:val="outset" w:sz="6" w:space="0" w:color="auto"/>
+              <w:bottom w:val="outset" w:sz="6" w:space="0" w:color="auto"/>
+              <w:right w:val="outset" w:sz="6" w:space="0" w:color="auto"/>
+            </w:tcBorders>
+            <w:vAlign w:val="center"/>
+          </w:tcPr>
+          <w:p>
+            <w:pPr>
+              <w:spacing w:after="0" w:line="240" w:lineRule="auto"/>
+              <w:rPr>
+                <w:rFonts w:ascii="Times New Roman" w:eastAsia="Times New Roman" w:hAnsi="Times New Roman" w:cs="Times New Roman"/>
+                <w:sz w:val="18"/>
+                <w:szCs w:val="18"/>
+              </w:rPr>
+            </w:pPr>
+          </w:p>
+        </w:tc>
+      </w:tr>
+      <w:tr>
+        <w:trPr>
+          <w:trHeight w:val="228"/>
+          <w:tblCellSpacing w:w="0" w:type="dxa"/>
+        </w:trPr>
+        <w:tc>
+          <w:tcPr>
+            <w:tcW w:w="0" w:type="auto"/>
+            <w:tcBorders>
+              <w:top w:val="outset" w:sz="6" w:space="0" w:color="auto"/>
+              <w:left w:val="outset" w:sz="6" w:space="0" w:color="auto"/>
+              <w:bottom w:val="outset" w:sz="6" w:space="0" w:color="auto"/>
+              <w:right w:val="outset" w:sz="6" w:space="0" w:color="auto"/>
+            </w:tcBorders>
+            <w:vAlign w:val="center"/>
+          </w:tcPr>
+          <w:p>
+            <w:pPr>
+              <w:spacing w:after="0" w:line="240" w:lineRule="auto"/>
+              <w:rPr>
+                <w:rFonts w:ascii="Times New Roman" w:eastAsia="Times New Roman" w:hAnsi="Times New Roman" w:cs="Times New Roman"/>
+                <w:sz w:val="20"/>
+                <w:szCs w:val="20"/>
+              </w:rPr>
+            </w:pPr>
+            <w:r>
+              <w:rPr>
+                <w:rFonts w:ascii="Times New Roman" w:eastAsia="Times New Roman" w:hAnsi="Times New Roman" w:cs="Times New Roman"/>
+                <w:sz w:val="20"/>
+                <w:szCs w:val="20"/>
+              </w:rPr>
+              <w:t>purchaseBeverage1</w:t>
+            </w:r>
+          </w:p>
+        </w:tc>
+        <w:tc>
+          <w:tcPr>
+            <w:tcW w:w="0" w:type="auto"/>
+            <w:tcBorders>
+              <w:top w:val="outset" w:sz="6" w:space="0" w:color="auto"/>
+              <w:left w:val="outset" w:sz="6" w:space="0" w:color="auto"/>
+              <w:bottom w:val="outset" w:sz="6" w:space="0" w:color="auto"/>
+              <w:right w:val="outset" w:sz="6" w:space="0" w:color="auto"/>
+            </w:tcBorders>
+            <w:vAlign w:val="center"/>
+          </w:tcPr>
+          <w:p>
+            <w:pPr>
+              <w:spacing w:after="0" w:line="240" w:lineRule="auto"/>
+              <w:rPr>
+                <w:rFonts w:ascii="Times New Roman" w:eastAsia="Times New Roman" w:hAnsi="Times New Roman" w:cs="Times New Roman"/>
+                <w:sz w:val="20"/>
+                <w:szCs w:val="20"/>
+              </w:rPr>
+            </w:pPr>
+            <w:r>
+              <w:rPr>
+                <w:rFonts w:ascii="Times New Roman" w:eastAsia="Times New Roman" w:hAnsi="Times New Roman" w:cs="Times New Roman"/>
+                <w:sz w:val="20"/>
+                <w:szCs w:val="20"/>
+              </w:rPr>
+              <w:t xml:space="preserve">Precondition: </w:t>
+            </w:r>
+            <w:r>
+              <w:rPr>
+                <w:rFonts w:ascii="Times New Roman" w:eastAsia="Times New Roman" w:hAnsi="Times New Roman" w:cs="Times New Roman"/>
+                <w:sz w:val="20"/>
+                <w:szCs w:val="20"/>
+              </w:rPr>
+              <w:t>Recipe has been added</w:t>
+            </w:r>
+            <w:r>
+              <w:rPr>
+                <w:rFonts w:ascii="Times New Roman" w:eastAsia="Times New Roman" w:hAnsi="Times New Roman" w:cs="Times New Roman"/>
+                <w:sz w:val="20"/>
+                <w:szCs w:val="20"/>
+              </w:rPr>
+              <w:t xml:space="preserve"> and inventory has enough</w:t>
+            </w:r>
+          </w:p>
+          <w:p>
+            <w:pPr>
+              <w:spacing w:after="0" w:line="240" w:lineRule="auto"/>
+              <w:rPr>
+                <w:rFonts w:ascii="Times New Roman" w:eastAsia="Times New Roman" w:hAnsi="Times New Roman" w:cs="Times New Roman"/>
+                <w:sz w:val="20"/>
+                <w:szCs w:val="20"/>
+              </w:rPr>
+            </w:pPr>
+            <w:r>
+              <w:rPr>
+                <w:rFonts w:ascii="Times New Roman" w:eastAsia="Times New Roman" w:hAnsi="Times New Roman" w:cs="Times New Roman"/>
+                <w:sz w:val="20"/>
+                <w:szCs w:val="20"/>
+              </w:rPr>
+              <w:t>Enter: Menu</w:t>
+            </w:r>
+            <w:r>
+              <w:rPr>
+                <w:rFonts w:ascii="Times New Roman" w:eastAsia="Times New Roman" w:hAnsi="Times New Roman" w:cs="Times New Roman"/>
+                <w:sz w:val="20"/>
+                <w:szCs w:val="20"/>
+              </w:rPr>
+              <w:t xml:space="preserve"> option 6</w:t>
+            </w:r>
+            <w:r>
+              <w:rPr>
+                <w:rFonts w:ascii="Times New Roman" w:eastAsia="Times New Roman" w:hAnsi="Times New Roman" w:cs="Times New Roman"/>
+                <w:sz w:val="20"/>
+                <w:szCs w:val="20"/>
+              </w:rPr>
+              <w:t xml:space="preserve"> “</w:t>
+            </w:r>
+            <w:r>
+              <w:rPr>
+                <w:rFonts w:ascii="Times New Roman" w:eastAsia="Times New Roman" w:hAnsi="Times New Roman" w:cs="Times New Roman"/>
+                <w:sz w:val="20"/>
+                <w:szCs w:val="20"/>
+              </w:rPr>
+              <w:t>Make</w:t>
+            </w:r>
+            <w:r>
+              <w:rPr>
+                <w:rFonts w:ascii="Times New Roman" w:eastAsia="Times New Roman" w:hAnsi="Times New Roman" w:cs="Times New Roman"/>
+                <w:sz w:val="20"/>
+                <w:szCs w:val="20"/>
+              </w:rPr>
+              <w:t xml:space="preserve"> inventory”</w:t>
+            </w:r>
+          </w:p>
+          <w:p>
+            <w:pPr>
+              <w:spacing w:after="0" w:line="240" w:lineRule="auto"/>
+              <w:rPr>
+                <w:rFonts w:ascii="Times New Roman" w:eastAsia="Times New Roman" w:hAnsi="Times New Roman" w:cs="Times New Roman"/>
+                <w:sz w:val="20"/>
+                <w:szCs w:val="20"/>
+              </w:rPr>
+            </w:pPr>
+            <w:r>
+              <w:rPr>
+                <w:rFonts w:ascii="Times New Roman" w:eastAsia="Times New Roman" w:hAnsi="Times New Roman" w:cs="Times New Roman"/>
+                <w:sz w:val="20"/>
+                <w:szCs w:val="20"/>
+              </w:rPr>
+              <w:t>Select recipe you want</w:t>
+            </w:r>
+          </w:p>
+          <w:p>
+            <w:pPr>
+              <w:spacing w:after="0" w:line="240" w:lineRule="auto"/>
+              <w:rPr>
+                <w:rFonts w:ascii="Times New Roman" w:eastAsia="Times New Roman" w:hAnsi="Times New Roman" w:cs="Times New Roman"/>
+                <w:sz w:val="20"/>
+                <w:szCs w:val="20"/>
+              </w:rPr>
+            </w:pPr>
+            <w:r>
+              <w:rPr>
+                <w:rFonts w:ascii="Times New Roman" w:eastAsia="Times New Roman" w:hAnsi="Times New Roman" w:cs="Times New Roman"/>
+                <w:sz w:val="20"/>
+                <w:szCs w:val="20"/>
+              </w:rPr>
+              <w:t>Enter amount</w:t>
+            </w:r>
+            <w:r>
+              <w:rPr>
+                <w:rFonts w:ascii="Times New Roman" w:eastAsia="Times New Roman" w:hAnsi="Times New Roman" w:cs="Times New Roman"/>
+                <w:sz w:val="20"/>
+                <w:szCs w:val="20"/>
+              </w:rPr>
+              <w:t xml:space="preserve"> you want to pay</w:t>
+            </w:r>
+          </w:p>
+        </w:tc>
+        <w:tc>
+          <w:tcPr>
+            <w:tcW w:w="3639" w:type="dxa"/>
+            <w:tcBorders>
+              <w:top w:val="outset" w:sz="6" w:space="0" w:color="auto"/>
+              <w:left w:val="outset" w:sz="6" w:space="0" w:color="auto"/>
+              <w:bottom w:val="outset" w:sz="6" w:space="0" w:color="auto"/>
+              <w:right w:val="outset" w:sz="6" w:space="0" w:color="auto"/>
+            </w:tcBorders>
+            <w:vAlign w:val="center"/>
+          </w:tcPr>
+          <w:p>
+            <w:pPr>
+              <w:spacing w:after="0" w:line="240" w:lineRule="auto"/>
+              <w:rPr>
+                <w:rFonts w:ascii="Times New Roman" w:eastAsia="Times New Roman" w:hAnsi="Times New Roman" w:cs="Times New Roman"/>
+                <w:sz w:val="20"/>
+                <w:szCs w:val="20"/>
+              </w:rPr>
+            </w:pPr>
+            <w:r>
+              <w:rPr>
+                <w:rFonts w:ascii="Times New Roman" w:eastAsia="Times New Roman" w:hAnsi="Times New Roman" w:cs="Times New Roman"/>
+                <w:sz w:val="20"/>
+                <w:szCs w:val="20"/>
+              </w:rPr>
+              <w:t>Proper change and coffee given</w:t>
+            </w:r>
+            <w:bookmarkStart w:id="0" w:name="_GoBack"/>
+            <w:bookmarkEnd w:id="0"/>
+          </w:p>
+        </w:tc>
+        <w:tc>
+          <w:tcPr>
+            <w:tcW w:w="3690" w:type="dxa"/>
+            <w:tcBorders>
+              <w:top w:val="outset" w:sz="6" w:space="0" w:color="auto"/>
+              <w:left w:val="outset" w:sz="6" w:space="0" w:color="auto"/>
+              <w:bottom w:val="outset" w:sz="6" w:space="0" w:color="auto"/>
+              <w:right w:val="outset" w:sz="6" w:space="0" w:color="auto"/>
+            </w:tcBorders>
+            <w:vAlign w:val="center"/>
+          </w:tcPr>
+          <w:p>
+            <w:pPr>
+              <w:spacing w:after="0" w:line="240" w:lineRule="auto"/>
+              <w:rPr>
+                <w:rFonts w:ascii="Times New Roman" w:eastAsia="Times New Roman" w:hAnsi="Times New Roman" w:cs="Times New Roman"/>
+                <w:sz w:val="18"/>
+                <w:szCs w:val="18"/>
+              </w:rPr>
+            </w:pPr>
           </w:p>
         </w:tc>
       </w:tr>
@@ -832,6 +1566,7 @@
           <w:sz w:val="18"/>
           <w:szCs w:val="18"/>
         </w:rPr>
+        <w:lastRenderedPageBreak/>
         <w:t> </w:t>
       </w:r>
     </w:p>
@@ -854,7 +1589,7 @@
 </file>
 
 <file path=word/styles.xml><?xml version="1.0" encoding="utf-8"?>
-<w:styles xmlns:r="http://schemas.openxmlformats.org/officeDocument/2006/relationships" xmlns:w="http://schemas.openxmlformats.org/wordprocessingml/2006/main">
+<w:styles xmlns:mc="http://schemas.openxmlformats.org/markup-compatibility/2006" xmlns:r="http://schemas.openxmlformats.org/officeDocument/2006/relationships" xmlns:w="http://schemas.openxmlformats.org/wordprocessingml/2006/main" xmlns:w14="http://schemas.microsoft.com/office/word/2010/wordml" xmlns:w15="http://schemas.microsoft.com/office/word/2012/wordml" mc:Ignorable="w14 w15">
   <w:docDefaults>
     <w:rPrDefault>
       <w:rPr>
@@ -870,144 +1605,389 @@
       </w:pPr>
     </w:pPrDefault>
   </w:docDefaults>
-  <w:latentStyles w:defLockedState="0" w:defUIPriority="99" w:defSemiHidden="1" w:defUnhideWhenUsed="1" w:defQFormat="0" w:count="267">
-    <w:lsdException w:name="Normal" w:semiHidden="0" w:uiPriority="0" w:unhideWhenUsed="0" w:qFormat="1"/>
-    <w:lsdException w:name="heading 1" w:semiHidden="0" w:uiPriority="9" w:unhideWhenUsed="0" w:qFormat="1"/>
-    <w:lsdException w:name="heading 2" w:uiPriority="9" w:qFormat="1"/>
-    <w:lsdException w:name="heading 3" w:uiPriority="9" w:qFormat="1"/>
-    <w:lsdException w:name="heading 4" w:uiPriority="9" w:qFormat="1"/>
-    <w:lsdException w:name="heading 5" w:uiPriority="9" w:qFormat="1"/>
-    <w:lsdException w:name="heading 6" w:uiPriority="9" w:qFormat="1"/>
-    <w:lsdException w:name="heading 7" w:uiPriority="9" w:qFormat="1"/>
-    <w:lsdException w:name="heading 8" w:uiPriority="9" w:qFormat="1"/>
-    <w:lsdException w:name="heading 9" w:uiPriority="9" w:qFormat="1"/>
-    <w:lsdException w:name="toc 1" w:uiPriority="39"/>
-    <w:lsdException w:name="toc 2" w:uiPriority="39"/>
-    <w:lsdException w:name="toc 3" w:uiPriority="39"/>
-    <w:lsdException w:name="toc 4" w:uiPriority="39"/>
-    <w:lsdException w:name="toc 5" w:uiPriority="39"/>
-    <w:lsdException w:name="toc 6" w:uiPriority="39"/>
-    <w:lsdException w:name="toc 7" w:uiPriority="39"/>
-    <w:lsdException w:name="toc 8" w:uiPriority="39"/>
-    <w:lsdException w:name="toc 9" w:uiPriority="39"/>
-    <w:lsdException w:name="caption" w:uiPriority="35" w:qFormat="1"/>
-    <w:lsdException w:name="Title" w:semiHidden="0" w:uiPriority="10" w:unhideWhenUsed="0" w:qFormat="1"/>
-    <w:lsdException w:name="Default Paragraph Font" w:uiPriority="1"/>
-    <w:lsdException w:name="Subtitle" w:semiHidden="0" w:uiPriority="11" w:unhideWhenUsed="0" w:qFormat="1"/>
-    <w:lsdException w:name="Strong" w:semiHidden="0" w:uiPriority="22" w:unhideWhenUsed="0" w:qFormat="1"/>
-    <w:lsdException w:name="Emphasis" w:semiHidden="0" w:uiPriority="20" w:unhideWhenUsed="0" w:qFormat="1"/>
-    <w:lsdException w:name="Table Grid" w:semiHidden="0" w:uiPriority="59" w:unhideWhenUsed="0"/>
-    <w:lsdException w:name="Placeholder Text" w:unhideWhenUsed="0"/>
-    <w:lsdException w:name="No Spacing" w:semiHidden="0" w:uiPriority="1" w:unhideWhenUsed="0" w:qFormat="1"/>
-    <w:lsdException w:name="Light Shading" w:semiHidden="0" w:uiPriority="60" w:unhideWhenUsed="0"/>
-    <w:lsdException w:name="Light List" w:semiHidden="0" w:uiPriority="61" w:unhideWhenUsed="0"/>
-    <w:lsdException w:name="Light Grid" w:semiHidden="0" w:uiPriority="62" w:unhideWhenUsed="0"/>
-    <w:lsdException w:name="Medium Shading 1" w:semiHidden="0" w:uiPriority="63" w:unhideWhenUsed="0"/>
-    <w:lsdException w:name="Medium Shading 2" w:semiHidden="0" w:uiPriority="64" w:unhideWhenUsed="0"/>
-    <w:lsdException w:name="Medium List 1" w:semiHidden="0" w:uiPriority="65" w:unhideWhenUsed="0"/>
-    <w:lsdException w:name="Medium List 2" w:semiHidden="0" w:uiPriority="66" w:unhideWhenUsed="0"/>
-    <w:lsdException w:name="Medium Grid 1" w:semiHidden="0" w:uiPriority="67" w:unhideWhenUsed="0"/>
-    <w:lsdException w:name="Medium Grid 2" w:semiHidden="0" w:uiPriority="68" w:unhideWhenUsed="0"/>
-    <w:lsdException w:name="Medium Grid 3" w:semiHidden="0" w:uiPriority="69" w:unhideWhenUsed="0"/>
-    <w:lsdException w:name="Dark List" w:semiHidden="0" w:uiPriority="70" w:unhideWhenUsed="0"/>
-    <w:lsdException w:name="Colorful Shading" w:semiHidden="0" w:uiPriority="71" w:unhideWhenUsed="0"/>
-    <w:lsdException w:name="Colorful List" w:semiHidden="0" w:uiPriority="72" w:unhideWhenUsed="0"/>
-    <w:lsdException w:name="Colorful Grid" w:semiHidden="0" w:uiPriority="73" w:unhideWhenUsed="0"/>
-    <w:lsdException w:name="Light Shading Accent 1" w:semiHidden="0" w:uiPriority="60" w:unhideWhenUsed="0"/>
-    <w:lsdException w:name="Light List Accent 1" w:semiHidden="0" w:uiPriority="61" w:unhideWhenUsed="0"/>
-    <w:lsdException w:name="Light Grid Accent 1" w:semiHidden="0" w:uiPriority="62" w:unhideWhenUsed="0"/>
-    <w:lsdException w:name="Medium Shading 1 Accent 1" w:semiHidden="0" w:uiPriority="63" w:unhideWhenUsed="0"/>
-    <w:lsdException w:name="Medium Shading 2 Accent 1" w:semiHidden="0" w:uiPriority="64" w:unhideWhenUsed="0"/>
-    <w:lsdException w:name="Medium List 1 Accent 1" w:semiHidden="0" w:uiPriority="65" w:unhideWhenUsed="0"/>
-    <w:lsdException w:name="Revision" w:unhideWhenUsed="0"/>
-    <w:lsdException w:name="List Paragraph" w:semiHidden="0" w:uiPriority="34" w:unhideWhenUsed="0" w:qFormat="1"/>
-    <w:lsdException w:name="Quote" w:semiHidden="0" w:uiPriority="29" w:unhideWhenUsed="0" w:qFormat="1"/>
-    <w:lsdException w:name="Intense Quote" w:semiHidden="0" w:uiPriority="30" w:unhideWhenUsed="0" w:qFormat="1"/>
-    <w:lsdException w:name="Medium List 2 Accent 1" w:semiHidden="0" w:uiPriority="66" w:unhideWhenUsed="0"/>
-    <w:lsdException w:name="Medium Grid 1 Accent 1" w:semiHidden="0" w:uiPriority="67" w:unhideWhenUsed="0"/>
-    <w:lsdException w:name="Medium Grid 2 Accent 1" w:semiHidden="0" w:uiPriority="68" w:unhideWhenUsed="0"/>
-    <w:lsdException w:name="Medium Grid 3 Accent 1" w:semiHidden="0" w:uiPriority="69" w:unhideWhenUsed="0"/>
-    <w:lsdException w:name="Dark List Accent 1" w:semiHidden="0" w:uiPriority="70" w:unhideWhenUsed="0"/>
-    <w:lsdException w:name="Colorful Shading Accent 1" w:semiHidden="0" w:uiPriority="71" w:unhideWhenUsed="0"/>
-    <w:lsdException w:name="Colorful List Accent 1" w:semiHidden="0" w:uiPriority="72" w:unhideWhenUsed="0"/>
-    <w:lsdException w:name="Colorful Grid Accent 1" w:semiHidden="0" w:uiPriority="73" w:unhideWhenUsed="0"/>
-    <w:lsdException w:name="Light Shading Accent 2" w:semiHidden="0" w:uiPriority="60" w:unhideWhenUsed="0"/>
-    <w:lsdException w:name="Light List Accent 2" w:semiHidden="0" w:uiPriority="61" w:unhideWhenUsed="0"/>
-    <w:lsdException w:name="Light Grid Accent 2" w:semiHidden="0" w:uiPriority="62" w:unhideWhenUsed="0"/>
-    <w:lsdException w:name="Medium Shading 1 Accent 2" w:semiHidden="0" w:uiPriority="63" w:unhideWhenUsed="0"/>
-    <w:lsdException w:name="Medium Shading 2 Accent 2" w:semiHidden="0" w:uiPriority="64" w:unhideWhenUsed="0"/>
-    <w:lsdException w:name="Medium List 1 Accent 2" w:semiHidden="0" w:uiPriority="65" w:unhideWhenUsed="0"/>
-    <w:lsdException w:name="Medium List 2 Accent 2" w:semiHidden="0" w:uiPriority="66" w:unhideWhenUsed="0"/>
-    <w:lsdException w:name="Medium Grid 1 Accent 2" w:semiHidden="0" w:uiPriority="67" w:unhideWhenUsed="0"/>
-    <w:lsdException w:name="Medium Grid 2 Accent 2" w:semiHidden="0" w:uiPriority="68" w:unhideWhenUsed="0"/>
-    <w:lsdException w:name="Medium Grid 3 Accent 2" w:semiHidden="0" w:uiPriority="69" w:unhideWhenUsed="0"/>
-    <w:lsdException w:name="Dark List Accent 2" w:semiHidden="0" w:uiPriority="70" w:unhideWhenUsed="0"/>
-    <w:lsdException w:name="Colorful Shading Accent 2" w:semiHidden="0" w:uiPriority="71" w:unhideWhenUsed="0"/>
-    <w:lsdException w:name="Colorful List Accent 2" w:semiHidden="0" w:uiPriority="72" w:unhideWhenUsed="0"/>
-    <w:lsdException w:name="Colorful Grid Accent 2" w:semiHidden="0" w:uiPriority="73" w:unhideWhenUsed="0"/>
-    <w:lsdException w:name="Light Shading Accent 3" w:semiHidden="0" w:uiPriority="60" w:unhideWhenUsed="0"/>
-    <w:lsdException w:name="Light List Accent 3" w:semiHidden="0" w:uiPriority="61" w:unhideWhenUsed="0"/>
-    <w:lsdException w:name="Light Grid Accent 3" w:semiHidden="0" w:uiPriority="62" w:unhideWhenUsed="0"/>
-    <w:lsdException w:name="Medium Shading 1 Accent 3" w:semiHidden="0" w:uiPriority="63" w:unhideWhenUsed="0"/>
-    <w:lsdException w:name="Medium Shading 2 Accent 3" w:semiHidden="0" w:uiPriority="64" w:unhideWhenUsed="0"/>
-    <w:lsdException w:name="Medium List 1 Accent 3" w:semiHidden="0" w:uiPriority="65" w:unhideWhenUsed="0"/>
-    <w:lsdException w:name="Medium List 2 Accent 3" w:semiHidden="0" w:uiPriority="66" w:unhideWhenUsed="0"/>
-    <w:lsdException w:name="Medium Grid 1 Accent 3" w:semiHidden="0" w:uiPriority="67" w:unhideWhenUsed="0"/>
-    <w:lsdException w:name="Medium Grid 2 Accent 3" w:semiHidden="0" w:uiPriority="68" w:unhideWhenUsed="0"/>
-    <w:lsdException w:name="Medium Grid 3 Accent 3" w:semiHidden="0" w:uiPriority="69" w:unhideWhenUsed="0"/>
-    <w:lsdException w:name="Dark List Accent 3" w:semiHidden="0" w:uiPriority="70" w:unhideWhenUsed="0"/>
-    <w:lsdException w:name="Colorful Shading Accent 3" w:semiHidden="0" w:uiPriority="71" w:unhideWhenUsed="0"/>
-    <w:lsdException w:name="Colorful List Accent 3" w:semiHidden="0" w:uiPriority="72" w:unhideWhenUsed="0"/>
-    <w:lsdException w:name="Colorful Grid Accent 3" w:semiHidden="0" w:uiPriority="73" w:unhideWhenUsed="0"/>
-    <w:lsdException w:name="Light Shading Accent 4" w:semiHidden="0" w:uiPriority="60" w:unhideWhenUsed="0"/>
-    <w:lsdException w:name="Light List Accent 4" w:semiHidden="0" w:uiPriority="61" w:unhideWhenUsed="0"/>
-    <w:lsdException w:name="Light Grid Accent 4" w:semiHidden="0" w:uiPriority="62" w:unhideWhenUsed="0"/>
-    <w:lsdException w:name="Medium Shading 1 Accent 4" w:semiHidden="0" w:uiPriority="63" w:unhideWhenUsed="0"/>
-    <w:lsdException w:name="Medium Shading 2 Accent 4" w:semiHidden="0" w:uiPriority="64" w:unhideWhenUsed="0"/>
-    <w:lsdException w:name="Medium List 1 Accent 4" w:semiHidden="0" w:uiPriority="65" w:unhideWhenUsed="0"/>
-    <w:lsdException w:name="Medium List 2 Accent 4" w:semiHidden="0" w:uiPriority="66" w:unhideWhenUsed="0"/>
-    <w:lsdException w:name="Medium Grid 1 Accent 4" w:semiHidden="0" w:uiPriority="67" w:unhideWhenUsed="0"/>
-    <w:lsdException w:name="Medium Grid 2 Accent 4" w:semiHidden="0" w:uiPriority="68" w:unhideWhenUsed="0"/>
-    <w:lsdException w:name="Medium Grid 3 Accent 4" w:semiHidden="0" w:uiPriority="69" w:unhideWhenUsed="0"/>
-    <w:lsdException w:name="Dark List Accent 4" w:semiHidden="0" w:uiPriority="70" w:unhideWhenUsed="0"/>
-    <w:lsdException w:name="Colorful Shading Accent 4" w:semiHidden="0" w:uiPriority="71" w:unhideWhenUsed="0"/>
-    <w:lsdException w:name="Colorful List Accent 4" w:semiHidden="0" w:uiPriority="72" w:unhideWhenUsed="0"/>
-    <w:lsdException w:name="Colorful Grid Accent 4" w:semiHidden="0" w:uiPriority="73" w:unhideWhenUsed="0"/>
-    <w:lsdException w:name="Light Shading Accent 5" w:semiHidden="0" w:uiPriority="60" w:unhideWhenUsed="0"/>
-    <w:lsdException w:name="Light List Accent 5" w:semiHidden="0" w:uiPriority="61" w:unhideWhenUsed="0"/>
-    <w:lsdException w:name="Light Grid Accent 5" w:semiHidden="0" w:uiPriority="62" w:unhideWhenUsed="0"/>
-    <w:lsdException w:name="Medium Shading 1 Accent 5" w:semiHidden="0" w:uiPriority="63" w:unhideWhenUsed="0"/>
-    <w:lsdException w:name="Medium Shading 2 Accent 5" w:semiHidden="0" w:uiPriority="64" w:unhideWhenUsed="0"/>
-    <w:lsdException w:name="Medium List 1 Accent 5" w:semiHidden="0" w:uiPriority="65" w:unhideWhenUsed="0"/>
-    <w:lsdException w:name="Medium List 2 Accent 5" w:semiHidden="0" w:uiPriority="66" w:unhideWhenUsed="0"/>
-    <w:lsdException w:name="Medium Grid 1 Accent 5" w:semiHidden="0" w:uiPriority="67" w:unhideWhenUsed="0"/>
-    <w:lsdException w:name="Medium Grid 2 Accent 5" w:semiHidden="0" w:uiPriority="68" w:unhideWhenUsed="0"/>
-    <w:lsdException w:name="Medium Grid 3 Accent 5" w:semiHidden="0" w:uiPriority="69" w:unhideWhenUsed="0"/>
-    <w:lsdException w:name="Dark List Accent 5" w:semiHidden="0" w:uiPriority="70" w:unhideWhenUsed="0"/>
-    <w:lsdException w:name="Colorful Shading Accent 5" w:semiHidden="0" w:uiPriority="71" w:unhideWhenUsed="0"/>
-    <w:lsdException w:name="Colorful List Accent 5" w:semiHidden="0" w:uiPriority="72" w:unhideWhenUsed="0"/>
-    <w:lsdException w:name="Colorful Grid Accent 5" w:semiHidden="0" w:uiPriority="73" w:unhideWhenUsed="0"/>
-    <w:lsdException w:name="Light Shading Accent 6" w:semiHidden="0" w:uiPriority="60" w:unhideWhenUsed="0"/>
-    <w:lsdException w:name="Light List Accent 6" w:semiHidden="0" w:uiPriority="61" w:unhideWhenUsed="0"/>
-    <w:lsdException w:name="Light Grid Accent 6" w:semiHidden="0" w:uiPriority="62" w:unhideWhenUsed="0"/>
-    <w:lsdException w:name="Medium Shading 1 Accent 6" w:semiHidden="0" w:uiPriority="63" w:unhideWhenUsed="0"/>
-    <w:lsdException w:name="Medium Shading 2 Accent 6" w:semiHidden="0" w:uiPriority="64" w:unhideWhenUsed="0"/>
-    <w:lsdException w:name="Medium List 1 Accent 6" w:semiHidden="0" w:uiPriority="65" w:unhideWhenUsed="0"/>
-    <w:lsdException w:name="Medium List 2 Accent 6" w:semiHidden="0" w:uiPriority="66" w:unhideWhenUsed="0"/>
-    <w:lsdException w:name="Medium Grid 1 Accent 6" w:semiHidden="0" w:uiPriority="67" w:unhideWhenUsed="0"/>
-    <w:lsdException w:name="Medium Grid 2 Accent 6" w:semiHidden="0" w:uiPriority="68" w:unhideWhenUsed="0"/>
-    <w:lsdException w:name="Medium Grid 3 Accent 6" w:semiHidden="0" w:uiPriority="69" w:unhideWhenUsed="0"/>
-    <w:lsdException w:name="Dark List Accent 6" w:semiHidden="0" w:uiPriority="70" w:unhideWhenUsed="0"/>
-    <w:lsdException w:name="Colorful Shading Accent 6" w:semiHidden="0" w:uiPriority="71" w:unhideWhenUsed="0"/>
-    <w:lsdException w:name="Colorful List Accent 6" w:semiHidden="0" w:uiPriority="72" w:unhideWhenUsed="0"/>
-    <w:lsdException w:name="Colorful Grid Accent 6" w:semiHidden="0" w:uiPriority="73" w:unhideWhenUsed="0"/>
-    <w:lsdException w:name="Subtle Emphasis" w:semiHidden="0" w:uiPriority="19" w:unhideWhenUsed="0" w:qFormat="1"/>
-    <w:lsdException w:name="Intense Emphasis" w:semiHidden="0" w:uiPriority="21" w:unhideWhenUsed="0" w:qFormat="1"/>
-    <w:lsdException w:name="Subtle Reference" w:semiHidden="0" w:uiPriority="31" w:unhideWhenUsed="0" w:qFormat="1"/>
-    <w:lsdException w:name="Intense Reference" w:semiHidden="0" w:uiPriority="32" w:unhideWhenUsed="0" w:qFormat="1"/>
-    <w:lsdException w:name="Book Title" w:semiHidden="0" w:uiPriority="33" w:unhideWhenUsed="0" w:qFormat="1"/>
-    <w:lsdException w:name="Bibliography" w:uiPriority="37"/>
-    <w:lsdException w:name="TOC Heading" w:uiPriority="39" w:qFormat="1"/>
+  <w:latentStyles w:defLockedState="0" w:defUIPriority="99" w:defSemiHidden="0" w:defUnhideWhenUsed="0" w:defQFormat="0" w:count="382">
+    <w:lsdException w:name="Normal" w:uiPriority="0" w:qFormat="1"/>
+    <w:lsdException w:name="heading 1" w:uiPriority="9" w:qFormat="1"/>
+    <w:lsdException w:name="heading 2" w:semiHidden="1" w:uiPriority="9" w:unhideWhenUsed="1" w:qFormat="1"/>
+    <w:lsdException w:name="heading 3" w:semiHidden="1" w:uiPriority="9" w:unhideWhenUsed="1" w:qFormat="1"/>
+    <w:lsdException w:name="heading 4" w:semiHidden="1" w:uiPriority="9" w:unhideWhenUsed="1" w:qFormat="1"/>
+    <w:lsdException w:name="heading 5" w:semiHidden="1" w:uiPriority="9" w:unhideWhenUsed="1" w:qFormat="1"/>
+    <w:lsdException w:name="heading 6" w:semiHidden="1" w:uiPriority="9" w:unhideWhenUsed="1" w:qFormat="1"/>
+    <w:lsdException w:name="heading 7" w:semiHidden="1" w:uiPriority="9" w:unhideWhenUsed="1" w:qFormat="1"/>
+    <w:lsdException w:name="heading 8" w:semiHidden="1" w:uiPriority="9" w:unhideWhenUsed="1" w:qFormat="1"/>
+    <w:lsdException w:name="heading 9" w:semiHidden="1" w:uiPriority="9" w:unhideWhenUsed="1" w:qFormat="1"/>
+    <w:lsdException w:name="index 1" w:semiHidden="1" w:unhideWhenUsed="1"/>
+    <w:lsdException w:name="index 2" w:semiHidden="1" w:unhideWhenUsed="1"/>
+    <w:lsdException w:name="index 3" w:semiHidden="1" w:unhideWhenUsed="1"/>
+    <w:lsdException w:name="index 4" w:semiHidden="1" w:unhideWhenUsed="1"/>
+    <w:lsdException w:name="index 5" w:semiHidden="1" w:unhideWhenUsed="1"/>
+    <w:lsdException w:name="index 6" w:semiHidden="1" w:unhideWhenUsed="1"/>
+    <w:lsdException w:name="index 7" w:semiHidden="1" w:unhideWhenUsed="1"/>
+    <w:lsdException w:name="index 8" w:semiHidden="1" w:unhideWhenUsed="1"/>
+    <w:lsdException w:name="index 9" w:semiHidden="1" w:unhideWhenUsed="1"/>
+    <w:lsdException w:name="toc 1" w:semiHidden="1" w:uiPriority="39" w:unhideWhenUsed="1"/>
+    <w:lsdException w:name="toc 2" w:semiHidden="1" w:uiPriority="39" w:unhideWhenUsed="1"/>
+    <w:lsdException w:name="toc 3" w:semiHidden="1" w:uiPriority="39" w:unhideWhenUsed="1"/>
+    <w:lsdException w:name="toc 4" w:semiHidden="1" w:uiPriority="39" w:unhideWhenUsed="1"/>
+    <w:lsdException w:name="toc 5" w:semiHidden="1" w:uiPriority="39" w:unhideWhenUsed="1"/>
+    <w:lsdException w:name="toc 6" w:semiHidden="1" w:uiPriority="39" w:unhideWhenUsed="1"/>
+    <w:lsdException w:name="toc 7" w:semiHidden="1" w:uiPriority="39" w:unhideWhenUsed="1"/>
+    <w:lsdException w:name="toc 8" w:semiHidden="1" w:uiPriority="39" w:unhideWhenUsed="1"/>
+    <w:lsdException w:name="toc 9" w:semiHidden="1" w:uiPriority="39" w:unhideWhenUsed="1"/>
+    <w:lsdException w:name="Normal Indent" w:semiHidden="1" w:unhideWhenUsed="1"/>
+    <w:lsdException w:name="footnote text" w:semiHidden="1" w:unhideWhenUsed="1"/>
+    <w:lsdException w:name="annotation text" w:semiHidden="1" w:unhideWhenUsed="1"/>
+    <w:lsdException w:name="header" w:semiHidden="1" w:unhideWhenUsed="1"/>
+    <w:lsdException w:name="footer" w:semiHidden="1" w:unhideWhenUsed="1"/>
+    <w:lsdException w:name="index heading" w:semiHidden="1" w:unhideWhenUsed="1"/>
+    <w:lsdException w:name="caption" w:semiHidden="1" w:uiPriority="35" w:unhideWhenUsed="1" w:qFormat="1"/>
+    <w:lsdException w:name="table of figures" w:semiHidden="1" w:unhideWhenUsed="1"/>
+    <w:lsdException w:name="envelope address" w:semiHidden="1" w:unhideWhenUsed="1"/>
+    <w:lsdException w:name="envelope return" w:semiHidden="1" w:unhideWhenUsed="1"/>
+    <w:lsdException w:name="footnote reference" w:semiHidden="1" w:unhideWhenUsed="1"/>
+    <w:lsdException w:name="annotation reference" w:semiHidden="1" w:unhideWhenUsed="1"/>
+    <w:lsdException w:name="line number" w:semiHidden="1" w:unhideWhenUsed="1"/>
+    <w:lsdException w:name="page number" w:semiHidden="1" w:unhideWhenUsed="1"/>
+    <w:lsdException w:name="endnote reference" w:semiHidden="1" w:unhideWhenUsed="1"/>
+    <w:lsdException w:name="endnote text" w:semiHidden="1" w:unhideWhenUsed="1"/>
+    <w:lsdException w:name="table of authorities" w:semiHidden="1" w:unhideWhenUsed="1"/>
+    <w:lsdException w:name="macro" w:semiHidden="1" w:unhideWhenUsed="1"/>
+    <w:lsdException w:name="toa heading" w:semiHidden="1" w:unhideWhenUsed="1"/>
+    <w:lsdException w:name="List" w:semiHidden="1" w:unhideWhenUsed="1"/>
+    <w:lsdException w:name="List Bullet" w:semiHidden="1" w:unhideWhenUsed="1"/>
+    <w:lsdException w:name="List Number" w:semiHidden="1" w:unhideWhenUsed="1"/>
+    <w:lsdException w:name="List 2" w:semiHidden="1" w:unhideWhenUsed="1"/>
+    <w:lsdException w:name="List 3" w:semiHidden="1" w:unhideWhenUsed="1"/>
+    <w:lsdException w:name="List 4" w:semiHidden="1" w:unhideWhenUsed="1"/>
+    <w:lsdException w:name="List 5" w:semiHidden="1" w:unhideWhenUsed="1"/>
+    <w:lsdException w:name="List Bullet 2" w:semiHidden="1" w:unhideWhenUsed="1"/>
+    <w:lsdException w:name="List Bullet 3" w:semiHidden="1" w:unhideWhenUsed="1"/>
+    <w:lsdException w:name="List Bullet 4" w:semiHidden="1" w:unhideWhenUsed="1"/>
+    <w:lsdException w:name="List Bullet 5" w:semiHidden="1" w:unhideWhenUsed="1"/>
+    <w:lsdException w:name="List Number 2" w:semiHidden="1" w:unhideWhenUsed="1"/>
+    <w:lsdException w:name="List Number 3" w:semiHidden="1" w:unhideWhenUsed="1"/>
+    <w:lsdException w:name="List Number 4" w:semiHidden="1" w:unhideWhenUsed="1"/>
+    <w:lsdException w:name="List Number 5" w:semiHidden="1" w:unhideWhenUsed="1"/>
+    <w:lsdException w:name="Title" w:uiPriority="10" w:qFormat="1"/>
+    <w:lsdException w:name="Closing" w:semiHidden="1" w:unhideWhenUsed="1"/>
+    <w:lsdException w:name="Signature" w:semiHidden="1" w:unhideWhenUsed="1"/>
+    <w:lsdException w:name="Default Paragraph Font" w:semiHidden="1" w:uiPriority="1" w:unhideWhenUsed="1"/>
+    <w:lsdException w:name="Body Text" w:semiHidden="1" w:unhideWhenUsed="1"/>
+    <w:lsdException w:name="Body Text Indent" w:semiHidden="1" w:unhideWhenUsed="1"/>
+    <w:lsdException w:name="List Continue" w:semiHidden="1" w:unhideWhenUsed="1"/>
+    <w:lsdException w:name="List Continue 2" w:semiHidden="1" w:unhideWhenUsed="1"/>
+    <w:lsdException w:name="List Continue 3" w:semiHidden="1" w:unhideWhenUsed="1"/>
+    <w:lsdException w:name="List Continue 4" w:semiHidden="1" w:unhideWhenUsed="1"/>
+    <w:lsdException w:name="List Continue 5" w:semiHidden="1" w:unhideWhenUsed="1"/>
+    <w:lsdException w:name="Message Header" w:semiHidden="1" w:unhideWhenUsed="1"/>
+    <w:lsdException w:name="Subtitle" w:uiPriority="11" w:qFormat="1"/>
+    <w:lsdException w:name="Salutation" w:semiHidden="1" w:unhideWhenUsed="1"/>
+    <w:lsdException w:name="Date" w:semiHidden="1" w:unhideWhenUsed="1"/>
+    <w:lsdException w:name="Body Text First Indent" w:semiHidden="1" w:unhideWhenUsed="1"/>
+    <w:lsdException w:name="Body Text First Indent 2" w:semiHidden="1" w:unhideWhenUsed="1"/>
+    <w:lsdException w:name="Note Heading" w:semiHidden="1" w:unhideWhenUsed="1"/>
+    <w:lsdException w:name="Body Text 2" w:semiHidden="1" w:unhideWhenUsed="1"/>
+    <w:lsdException w:name="Body Text 3" w:semiHidden="1" w:unhideWhenUsed="1"/>
+    <w:lsdException w:name="Body Text Indent 2" w:semiHidden="1" w:unhideWhenUsed="1"/>
+    <w:lsdException w:name="Body Text Indent 3" w:semiHidden="1" w:unhideWhenUsed="1"/>
+    <w:lsdException w:name="Block Text" w:semiHidden="1" w:unhideWhenUsed="1"/>
+    <w:lsdException w:name="Hyperlink" w:semiHidden="1" w:unhideWhenUsed="1"/>
+    <w:lsdException w:name="FollowedHyperlink" w:semiHidden="1" w:unhideWhenUsed="1"/>
+    <w:lsdException w:name="Strong" w:uiPriority="22" w:qFormat="1"/>
+    <w:lsdException w:name="Emphasis" w:uiPriority="20" w:qFormat="1"/>
+    <w:lsdException w:name="Document Map" w:semiHidden="1" w:unhideWhenUsed="1"/>
+    <w:lsdException w:name="Plain Text" w:semiHidden="1" w:unhideWhenUsed="1"/>
+    <w:lsdException w:name="E-mail Signature" w:semiHidden="1" w:unhideWhenUsed="1"/>
+    <w:lsdException w:name="HTML Top of Form" w:semiHidden="1" w:unhideWhenUsed="1"/>
+    <w:lsdException w:name="HTML Bottom of Form" w:semiHidden="1" w:unhideWhenUsed="1"/>
+    <w:lsdException w:name="Normal (Web)" w:semiHidden="1" w:unhideWhenUsed="1"/>
+    <w:lsdException w:name="HTML Acronym" w:semiHidden="1" w:unhideWhenUsed="1"/>
+    <w:lsdException w:name="HTML Address" w:semiHidden="1" w:unhideWhenUsed="1"/>
+    <w:lsdException w:name="HTML Cite" w:semiHidden="1" w:unhideWhenUsed="1"/>
+    <w:lsdException w:name="HTML Code" w:semiHidden="1" w:unhideWhenUsed="1"/>
+    <w:lsdException w:name="HTML Definition" w:semiHidden="1" w:unhideWhenUsed="1"/>
+    <w:lsdException w:name="HTML Keyboard" w:semiHidden="1" w:unhideWhenUsed="1"/>
+    <w:lsdException w:name="HTML Preformatted" w:semiHidden="1" w:unhideWhenUsed="1"/>
+    <w:lsdException w:name="HTML Sample" w:semiHidden="1" w:unhideWhenUsed="1"/>
+    <w:lsdException w:name="HTML Typewriter" w:semiHidden="1" w:unhideWhenUsed="1"/>
+    <w:lsdException w:name="HTML Variable" w:semiHidden="1" w:unhideWhenUsed="1"/>
+    <w:lsdException w:name="Normal Table" w:semiHidden="1" w:unhideWhenUsed="1"/>
+    <w:lsdException w:name="annotation subject" w:semiHidden="1" w:unhideWhenUsed="1"/>
+    <w:lsdException w:name="No List" w:semiHidden="1" w:unhideWhenUsed="1"/>
+    <w:lsdException w:name="Outline List 1" w:semiHidden="1" w:unhideWhenUsed="1"/>
+    <w:lsdException w:name="Outline List 2" w:semiHidden="1" w:unhideWhenUsed="1"/>
+    <w:lsdException w:name="Outline List 3" w:semiHidden="1" w:unhideWhenUsed="1"/>
+    <w:lsdException w:name="Table Simple 1" w:semiHidden="1" w:unhideWhenUsed="1"/>
+    <w:lsdException w:name="Table Simple 2" w:semiHidden="1" w:unhideWhenUsed="1"/>
+    <w:lsdException w:name="Table Simple 3" w:semiHidden="1" w:unhideWhenUsed="1"/>
+    <w:lsdException w:name="Table Classic 1" w:semiHidden="1" w:unhideWhenUsed="1"/>
+    <w:lsdException w:name="Table Classic 2" w:semiHidden="1" w:unhideWhenUsed="1"/>
+    <w:lsdException w:name="Table Classic 3" w:semiHidden="1" w:unhideWhenUsed="1"/>
+    <w:lsdException w:name="Table Classic 4" w:semiHidden="1" w:unhideWhenUsed="1"/>
+    <w:lsdException w:name="Table Colorful 1" w:semiHidden="1" w:unhideWhenUsed="1"/>
+    <w:lsdException w:name="Table Colorful 2" w:semiHidden="1" w:unhideWhenUsed="1"/>
+    <w:lsdException w:name="Table Colorful 3" w:semiHidden="1" w:unhideWhenUsed="1"/>
+    <w:lsdException w:name="Table Columns 1" w:semiHidden="1" w:unhideWhenUsed="1"/>
+    <w:lsdException w:name="Table Columns 2" w:semiHidden="1" w:unhideWhenUsed="1"/>
+    <w:lsdException w:name="Table Columns 3" w:semiHidden="1" w:unhideWhenUsed="1"/>
+    <w:lsdException w:name="Table Columns 4" w:semiHidden="1" w:unhideWhenUsed="1"/>
+    <w:lsdException w:name="Table Columns 5" w:semiHidden="1" w:unhideWhenUsed="1"/>
+    <w:lsdException w:name="Table Grid 1" w:semiHidden="1" w:unhideWhenUsed="1"/>
+    <w:lsdException w:name="Table Grid 2" w:semiHidden="1" w:unhideWhenUsed="1"/>
+    <w:lsdException w:name="Table Grid 3" w:semiHidden="1" w:unhideWhenUsed="1"/>
+    <w:lsdException w:name="Table Grid 4" w:semiHidden="1" w:unhideWhenUsed="1"/>
+    <w:lsdException w:name="Table Grid 5" w:semiHidden="1" w:unhideWhenUsed="1"/>
+    <w:lsdException w:name="Table Grid 6" w:semiHidden="1" w:unhideWhenUsed="1"/>
+    <w:lsdException w:name="Table Grid 7" w:semiHidden="1" w:unhideWhenUsed="1"/>
+    <w:lsdException w:name="Table Grid 8" w:semiHidden="1" w:unhideWhenUsed="1"/>
+    <w:lsdException w:name="Table List 1" w:semiHidden="1" w:unhideWhenUsed="1"/>
+    <w:lsdException w:name="Table List 2" w:semiHidden="1" w:unhideWhenUsed="1"/>
+    <w:lsdException w:name="Table List 3" w:semiHidden="1" w:unhideWhenUsed="1"/>
+    <w:lsdException w:name="Table List 4" w:semiHidden="1" w:unhideWhenUsed="1"/>
+    <w:lsdException w:name="Table List 5" w:semiHidden="1" w:unhideWhenUsed="1"/>
+    <w:lsdException w:name="Table List 6" w:semiHidden="1" w:unhideWhenUsed="1"/>
+    <w:lsdException w:name="Table List 7" w:semiHidden="1" w:unhideWhenUsed="1"/>
+    <w:lsdException w:name="Table List 8" w:semiHidden="1" w:unhideWhenUsed="1"/>
+    <w:lsdException w:name="Table 3D effects 1" w:semiHidden="1" w:unhideWhenUsed="1"/>
+    <w:lsdException w:name="Table 3D effects 2" w:semiHidden="1" w:unhideWhenUsed="1"/>
+    <w:lsdException w:name="Table 3D effects 3" w:semiHidden="1" w:unhideWhenUsed="1"/>
+    <w:lsdException w:name="Table Contemporary" w:semiHidden="1" w:unhideWhenUsed="1"/>
+    <w:lsdException w:name="Table Elegant" w:semiHidden="1" w:unhideWhenUsed="1"/>
+    <w:lsdException w:name="Table Professional" w:semiHidden="1" w:unhideWhenUsed="1"/>
+    <w:lsdException w:name="Table Subtle 1" w:semiHidden="1" w:unhideWhenUsed="1"/>
+    <w:lsdException w:name="Table Subtle 2" w:semiHidden="1" w:unhideWhenUsed="1"/>
+    <w:lsdException w:name="Table Web 1" w:semiHidden="1" w:unhideWhenUsed="1"/>
+    <w:lsdException w:name="Table Web 2" w:semiHidden="1" w:unhideWhenUsed="1"/>
+    <w:lsdException w:name="Table Web 3" w:semiHidden="1" w:unhideWhenUsed="1"/>
+    <w:lsdException w:name="Balloon Text" w:semiHidden="1" w:unhideWhenUsed="1"/>
+    <w:lsdException w:name="Table Grid" w:uiPriority="59"/>
+    <w:lsdException w:name="Table Theme" w:semiHidden="1" w:unhideWhenUsed="1"/>
+    <w:lsdException w:name="Note Level 1" w:semiHidden="1" w:unhideWhenUsed="1"/>
+    <w:lsdException w:name="Note Level 2" w:semiHidden="1" w:unhideWhenUsed="1"/>
+    <w:lsdException w:name="Note Level 3" w:semiHidden="1" w:unhideWhenUsed="1"/>
+    <w:lsdException w:name="Note Level 4" w:semiHidden="1" w:unhideWhenUsed="1"/>
+    <w:lsdException w:name="Note Level 5" w:semiHidden="1" w:unhideWhenUsed="1"/>
+    <w:lsdException w:name="Note Level 6" w:semiHidden="1" w:unhideWhenUsed="1"/>
+    <w:lsdException w:name="Note Level 7" w:semiHidden="1" w:unhideWhenUsed="1"/>
+    <w:lsdException w:name="Note Level 8" w:semiHidden="1" w:unhideWhenUsed="1"/>
+    <w:lsdException w:name="Note Level 9" w:semiHidden="1" w:unhideWhenUsed="1"/>
+    <w:lsdException w:name="Placeholder Text" w:semiHidden="1"/>
+    <w:lsdException w:name="No Spacing" w:uiPriority="1" w:qFormat="1"/>
+    <w:lsdException w:name="Light Shading" w:uiPriority="60"/>
+    <w:lsdException w:name="Light List" w:uiPriority="61"/>
+    <w:lsdException w:name="Light Grid" w:uiPriority="62"/>
+    <w:lsdException w:name="Medium Shading 1" w:uiPriority="63"/>
+    <w:lsdException w:name="Medium Shading 2" w:uiPriority="64"/>
+    <w:lsdException w:name="Medium List 1" w:uiPriority="65"/>
+    <w:lsdException w:name="Medium List 2" w:uiPriority="66"/>
+    <w:lsdException w:name="Medium Grid 1" w:uiPriority="67"/>
+    <w:lsdException w:name="Medium Grid 2" w:uiPriority="68"/>
+    <w:lsdException w:name="Medium Grid 3" w:uiPriority="69"/>
+    <w:lsdException w:name="Dark List" w:uiPriority="70"/>
+    <w:lsdException w:name="Colorful Shading" w:uiPriority="71"/>
+    <w:lsdException w:name="Colorful List" w:uiPriority="72"/>
+    <w:lsdException w:name="Colorful Grid" w:uiPriority="73"/>
+    <w:lsdException w:name="Light Shading Accent 1" w:uiPriority="60"/>
+    <w:lsdException w:name="Light List Accent 1" w:uiPriority="61"/>
+    <w:lsdException w:name="Light Grid Accent 1" w:uiPriority="62"/>
+    <w:lsdException w:name="Medium Shading 1 Accent 1" w:uiPriority="63"/>
+    <w:lsdException w:name="Medium Shading 2 Accent 1" w:uiPriority="64"/>
+    <w:lsdException w:name="Medium List 1 Accent 1" w:uiPriority="65"/>
+    <w:lsdException w:name="Revision" w:semiHidden="1"/>
+    <w:lsdException w:name="List Paragraph" w:uiPriority="34" w:qFormat="1"/>
+    <w:lsdException w:name="Quote" w:uiPriority="29" w:qFormat="1"/>
+    <w:lsdException w:name="Intense Quote" w:uiPriority="30" w:qFormat="1"/>
+    <w:lsdException w:name="Medium List 2 Accent 1" w:uiPriority="66"/>
+    <w:lsdException w:name="Medium Grid 1 Accent 1" w:uiPriority="67"/>
+    <w:lsdException w:name="Medium Grid 2 Accent 1" w:uiPriority="68"/>
+    <w:lsdException w:name="Medium Grid 3 Accent 1" w:uiPriority="69"/>
+    <w:lsdException w:name="Dark List Accent 1" w:uiPriority="70"/>
+    <w:lsdException w:name="Colorful Shading Accent 1" w:uiPriority="71"/>
+    <w:lsdException w:name="Colorful List Accent 1" w:uiPriority="72"/>
+    <w:lsdException w:name="Colorful Grid Accent 1" w:uiPriority="73"/>
+    <w:lsdException w:name="Light Shading Accent 2" w:uiPriority="60"/>
+    <w:lsdException w:name="Light List Accent 2" w:uiPriority="61"/>
+    <w:lsdException w:name="Light Grid Accent 2" w:uiPriority="62"/>
+    <w:lsdException w:name="Medium Shading 1 Accent 2" w:uiPriority="63"/>
+    <w:lsdException w:name="Medium Shading 2 Accent 2" w:uiPriority="64"/>
+    <w:lsdException w:name="Medium List 1 Accent 2" w:uiPriority="65"/>
+    <w:lsdException w:name="Medium List 2 Accent 2" w:uiPriority="66"/>
+    <w:lsdException w:name="Medium Grid 1 Accent 2" w:uiPriority="67"/>
+    <w:lsdException w:name="Medium Grid 2 Accent 2" w:uiPriority="68"/>
+    <w:lsdException w:name="Medium Grid 3 Accent 2" w:uiPriority="69"/>
+    <w:lsdException w:name="Dark List Accent 2" w:uiPriority="70"/>
+    <w:lsdException w:name="Colorful Shading Accent 2" w:uiPriority="71"/>
+    <w:lsdException w:name="Colorful List Accent 2" w:uiPriority="72"/>
+    <w:lsdException w:name="Colorful Grid Accent 2" w:uiPriority="73"/>
+    <w:lsdException w:name="Light Shading Accent 3" w:uiPriority="60"/>
+    <w:lsdException w:name="Light List Accent 3" w:uiPriority="61"/>
+    <w:lsdException w:name="Light Grid Accent 3" w:uiPriority="62"/>
+    <w:lsdException w:name="Medium Shading 1 Accent 3" w:uiPriority="63"/>
+    <w:lsdException w:name="Medium Shading 2 Accent 3" w:uiPriority="64"/>
+    <w:lsdException w:name="Medium List 1 Accent 3" w:uiPriority="65"/>
+    <w:lsdException w:name="Medium List 2 Accent 3" w:uiPriority="66"/>
+    <w:lsdException w:name="Medium Grid 1 Accent 3" w:uiPriority="67"/>
+    <w:lsdException w:name="Medium Grid 2 Accent 3" w:uiPriority="68"/>
+    <w:lsdException w:name="Medium Grid 3 Accent 3" w:uiPriority="69"/>
+    <w:lsdException w:name="Dark List Accent 3" w:uiPriority="70"/>
+    <w:lsdException w:name="Colorful Shading Accent 3" w:uiPriority="71"/>
+    <w:lsdException w:name="Colorful List Accent 3" w:uiPriority="72"/>
+    <w:lsdException w:name="Colorful Grid Accent 3" w:uiPriority="73"/>
+    <w:lsdException w:name="Light Shading Accent 4" w:uiPriority="60"/>
+    <w:lsdException w:name="Light List Accent 4" w:uiPriority="61"/>
+    <w:lsdException w:name="Light Grid Accent 4" w:uiPriority="62"/>
+    <w:lsdException w:name="Medium Shading 1 Accent 4" w:uiPriority="63"/>
+    <w:lsdException w:name="Medium Shading 2 Accent 4" w:uiPriority="64"/>
+    <w:lsdException w:name="Medium List 1 Accent 4" w:uiPriority="65"/>
+    <w:lsdException w:name="Medium List 2 Accent 4" w:uiPriority="66"/>
+    <w:lsdException w:name="Medium Grid 1 Accent 4" w:uiPriority="67"/>
+    <w:lsdException w:name="Medium Grid 2 Accent 4" w:uiPriority="68"/>
+    <w:lsdException w:name="Medium Grid 3 Accent 4" w:uiPriority="69"/>
+    <w:lsdException w:name="Dark List Accent 4" w:uiPriority="70"/>
+    <w:lsdException w:name="Colorful Shading Accent 4" w:uiPriority="71"/>
+    <w:lsdException w:name="Colorful List Accent 4" w:uiPriority="72"/>
+    <w:lsdException w:name="Colorful Grid Accent 4" w:uiPriority="73"/>
+    <w:lsdException w:name="Light Shading Accent 5" w:uiPriority="60"/>
+    <w:lsdException w:name="Light List Accent 5" w:uiPriority="61"/>
+    <w:lsdException w:name="Light Grid Accent 5" w:uiPriority="62"/>
+    <w:lsdException w:name="Medium Shading 1 Accent 5" w:uiPriority="63"/>
+    <w:lsdException w:name="Medium Shading 2 Accent 5" w:uiPriority="64"/>
+    <w:lsdException w:name="Medium List 1 Accent 5" w:uiPriority="65"/>
+    <w:lsdException w:name="Medium List 2 Accent 5" w:uiPriority="66"/>
+    <w:lsdException w:name="Medium Grid 1 Accent 5" w:uiPriority="67"/>
+    <w:lsdException w:name="Medium Grid 2 Accent 5" w:uiPriority="68"/>
+    <w:lsdException w:name="Medium Grid 3 Accent 5" w:uiPriority="69"/>
+    <w:lsdException w:name="Dark List Accent 5" w:uiPriority="70"/>
+    <w:lsdException w:name="Colorful Shading Accent 5" w:uiPriority="71"/>
+    <w:lsdException w:name="Colorful List Accent 5" w:uiPriority="72"/>
+    <w:lsdException w:name="Colorful Grid Accent 5" w:uiPriority="73"/>
+    <w:lsdException w:name="Light Shading Accent 6" w:uiPriority="60"/>
+    <w:lsdException w:name="Light List Accent 6" w:uiPriority="61"/>
+    <w:lsdException w:name="Light Grid Accent 6" w:uiPriority="62"/>
+    <w:lsdException w:name="Medium Shading 1 Accent 6" w:uiPriority="63"/>
+    <w:lsdException w:name="Medium Shading 2 Accent 6" w:uiPriority="64"/>
+    <w:lsdException w:name="Medium List 1 Accent 6" w:uiPriority="65"/>
+    <w:lsdException w:name="Medium List 2 Accent 6" w:uiPriority="66"/>
+    <w:lsdException w:name="Medium Grid 1 Accent 6" w:uiPriority="67"/>
+    <w:lsdException w:name="Medium Grid 2 Accent 6" w:uiPriority="68"/>
+    <w:lsdException w:name="Medium Grid 3 Accent 6" w:uiPriority="69"/>
+    <w:lsdException w:name="Dark List Accent 6" w:uiPriority="70"/>
+    <w:lsdException w:name="Colorful Shading Accent 6" w:uiPriority="71"/>
+    <w:lsdException w:name="Colorful List Accent 6" w:uiPriority="72"/>
+    <w:lsdException w:name="Colorful Grid Accent 6" w:uiPriority="73"/>
+    <w:lsdException w:name="Subtle Emphasis" w:uiPriority="19" w:qFormat="1"/>
+    <w:lsdException w:name="Intense Emphasis" w:uiPriority="21" w:qFormat="1"/>
+    <w:lsdException w:name="Subtle Reference" w:uiPriority="31" w:qFormat="1"/>
+    <w:lsdException w:name="Intense Reference" w:uiPriority="32" w:qFormat="1"/>
+    <w:lsdException w:name="Book Title" w:uiPriority="33" w:qFormat="1"/>
+    <w:lsdException w:name="Bibliography" w:semiHidden="1" w:uiPriority="37" w:unhideWhenUsed="1"/>
+    <w:lsdException w:name="TOC Heading" w:semiHidden="1" w:uiPriority="39" w:unhideWhenUsed="1" w:qFormat="1"/>
+    <w:lsdException w:name="Plain Table 1" w:uiPriority="41"/>
+    <w:lsdException w:name="Plain Table 2" w:uiPriority="42"/>
+    <w:lsdException w:name="Plain Table 3" w:uiPriority="43"/>
+    <w:lsdException w:name="Plain Table 4" w:uiPriority="44"/>
+    <w:lsdException w:name="Plain Table 5" w:uiPriority="45"/>
+    <w:lsdException w:name="Grid Table Light" w:uiPriority="40"/>
+    <w:lsdException w:name="Grid Table 1 Light" w:uiPriority="46"/>
+    <w:lsdException w:name="Grid Table 2" w:uiPriority="47"/>
+    <w:lsdException w:name="Grid Table 3" w:uiPriority="48"/>
+    <w:lsdException w:name="Grid Table 4" w:uiPriority="49"/>
+    <w:lsdException w:name="Grid Table 5 Dark" w:uiPriority="50"/>
+    <w:lsdException w:name="Grid Table 6 Colorful" w:uiPriority="51"/>
+    <w:lsdException w:name="Grid Table 7 Colorful" w:uiPriority="52"/>
+    <w:lsdException w:name="Grid Table 1 Light Accent 1" w:uiPriority="46"/>
+    <w:lsdException w:name="Grid Table 2 Accent 1" w:uiPriority="47"/>
+    <w:lsdException w:name="Grid Table 3 Accent 1" w:uiPriority="48"/>
+    <w:lsdException w:name="Grid Table 4 Accent 1" w:uiPriority="49"/>
+    <w:lsdException w:name="Grid Table 5 Dark Accent 1" w:uiPriority="50"/>
+    <w:lsdException w:name="Grid Table 6 Colorful Accent 1" w:uiPriority="51"/>
+    <w:lsdException w:name="Grid Table 7 Colorful Accent 1" w:uiPriority="52"/>
+    <w:lsdException w:name="Grid Table 1 Light Accent 2" w:uiPriority="46"/>
+    <w:lsdException w:name="Grid Table 2 Accent 2" w:uiPriority="47"/>
+    <w:lsdException w:name="Grid Table 3 Accent 2" w:uiPriority="48"/>
+    <w:lsdException w:name="Grid Table 4 Accent 2" w:uiPriority="49"/>
+    <w:lsdException w:name="Grid Table 5 Dark Accent 2" w:uiPriority="50"/>
+    <w:lsdException w:name="Grid Table 6 Colorful Accent 2" w:uiPriority="51"/>
+    <w:lsdException w:name="Grid Table 7 Colorful Accent 2" w:uiPriority="52"/>
+    <w:lsdException w:name="Grid Table 1 Light Accent 3" w:uiPriority="46"/>
+    <w:lsdException w:name="Grid Table 2 Accent 3" w:uiPriority="47"/>
+    <w:lsdException w:name="Grid Table 3 Accent 3" w:uiPriority="48"/>
+    <w:lsdException w:name="Grid Table 4 Accent 3" w:uiPriority="49"/>
+    <w:lsdException w:name="Grid Table 5 Dark Accent 3" w:uiPriority="50"/>
+    <w:lsdException w:name="Grid Table 6 Colorful Accent 3" w:uiPriority="51"/>
+    <w:lsdException w:name="Grid Table 7 Colorful Accent 3" w:uiPriority="52"/>
+    <w:lsdException w:name="Grid Table 1 Light Accent 4" w:uiPriority="46"/>
+    <w:lsdException w:name="Grid Table 2 Accent 4" w:uiPriority="47"/>
+    <w:lsdException w:name="Grid Table 3 Accent 4" w:uiPriority="48"/>
+    <w:lsdException w:name="Grid Table 4 Accent 4" w:uiPriority="49"/>
+    <w:lsdException w:name="Grid Table 5 Dark Accent 4" w:uiPriority="50"/>
+    <w:lsdException w:name="Grid Table 6 Colorful Accent 4" w:uiPriority="51"/>
+    <w:lsdException w:name="Grid Table 7 Colorful Accent 4" w:uiPriority="52"/>
+    <w:lsdException w:name="Grid Table 1 Light Accent 5" w:uiPriority="46"/>
+    <w:lsdException w:name="Grid Table 2 Accent 5" w:uiPriority="47"/>
+    <w:lsdException w:name="Grid Table 3 Accent 5" w:uiPriority="48"/>
+    <w:lsdException w:name="Grid Table 4 Accent 5" w:uiPriority="49"/>
+    <w:lsdException w:name="Grid Table 5 Dark Accent 5" w:uiPriority="50"/>
+    <w:lsdException w:name="Grid Table 6 Colorful Accent 5" w:uiPriority="51"/>
+    <w:lsdException w:name="Grid Table 7 Colorful Accent 5" w:uiPriority="52"/>
+    <w:lsdException w:name="Grid Table 1 Light Accent 6" w:uiPriority="46"/>
+    <w:lsdException w:name="Grid Table 2 Accent 6" w:uiPriority="47"/>
+    <w:lsdException w:name="Grid Table 3 Accent 6" w:uiPriority="48"/>
+    <w:lsdException w:name="Grid Table 4 Accent 6" w:uiPriority="49"/>
+    <w:lsdException w:name="Grid Table 5 Dark Accent 6" w:uiPriority="50"/>
+    <w:lsdException w:name="Grid Table 6 Colorful Accent 6" w:uiPriority="51"/>
+    <w:lsdException w:name="Grid Table 7 Colorful Accent 6" w:uiPriority="52"/>
+    <w:lsdException w:name="List Table 1 Light" w:uiPriority="46"/>
+    <w:lsdException w:name="List Table 2" w:uiPriority="47"/>
+    <w:lsdException w:name="List Table 3" w:uiPriority="48"/>
+    <w:lsdException w:name="List Table 4" w:uiPriority="49"/>
+    <w:lsdException w:name="List Table 5 Dark" w:uiPriority="50"/>
+    <w:lsdException w:name="List Table 6 Colorful" w:uiPriority="51"/>
+    <w:lsdException w:name="List Table 7 Colorful" w:uiPriority="52"/>
+    <w:lsdException w:name="List Table 1 Light Accent 1" w:uiPriority="46"/>
+    <w:lsdException w:name="List Table 2 Accent 1" w:uiPriority="47"/>
+    <w:lsdException w:name="List Table 3 Accent 1" w:uiPriority="48"/>
+    <w:lsdException w:name="List Table 4 Accent 1" w:uiPriority="49"/>
+    <w:lsdException w:name="List Table 5 Dark Accent 1" w:uiPriority="50"/>
+    <w:lsdException w:name="List Table 6 Colorful Accent 1" w:uiPriority="51"/>
+    <w:lsdException w:name="List Table 7 Colorful Accent 1" w:uiPriority="52"/>
+    <w:lsdException w:name="List Table 1 Light Accent 2" w:uiPriority="46"/>
+    <w:lsdException w:name="List Table 2 Accent 2" w:uiPriority="47"/>
+    <w:lsdException w:name="List Table 3 Accent 2" w:uiPriority="48"/>
+    <w:lsdException w:name="List Table 4 Accent 2" w:uiPriority="49"/>
+    <w:lsdException w:name="List Table 5 Dark Accent 2" w:uiPriority="50"/>
+    <w:lsdException w:name="List Table 6 Colorful Accent 2" w:uiPriority="51"/>
+    <w:lsdException w:name="List Table 7 Colorful Accent 2" w:uiPriority="52"/>
+    <w:lsdException w:name="List Table 1 Light Accent 3" w:uiPriority="46"/>
+    <w:lsdException w:name="List Table 2 Accent 3" w:uiPriority="47"/>
+    <w:lsdException w:name="List Table 3 Accent 3" w:uiPriority="48"/>
+    <w:lsdException w:name="List Table 4 Accent 3" w:uiPriority="49"/>
+    <w:lsdException w:name="List Table 5 Dark Accent 3" w:uiPriority="50"/>
+    <w:lsdException w:name="List Table 6 Colorful Accent 3" w:uiPriority="51"/>
+    <w:lsdException w:name="List Table 7 Colorful Accent 3" w:uiPriority="52"/>
+    <w:lsdException w:name="List Table 1 Light Accent 4" w:uiPriority="46"/>
+    <w:lsdException w:name="List Table 2 Accent 4" w:uiPriority="47"/>
+    <w:lsdException w:name="List Table 3 Accent 4" w:uiPriority="48"/>
+    <w:lsdException w:name="List Table 4 Accent 4" w:uiPriority="49"/>
+    <w:lsdException w:name="List Table 5 Dark Accent 4" w:uiPriority="50"/>
+    <w:lsdException w:name="List Table 6 Colorful Accent 4" w:uiPriority="51"/>
+    <w:lsdException w:name="List Table 7 Colorful Accent 4" w:uiPriority="52"/>
+    <w:lsdException w:name="List Table 1 Light Accent 5" w:uiPriority="46"/>
+    <w:lsdException w:name="List Table 2 Accent 5" w:uiPriority="47"/>
+    <w:lsdException w:name="List Table 3 Accent 5" w:uiPriority="48"/>
+    <w:lsdException w:name="List Table 4 Accent 5" w:uiPriority="49"/>
+    <w:lsdException w:name="List Table 5 Dark Accent 5" w:uiPriority="50"/>
+    <w:lsdException w:name="List Table 6 Colorful Accent 5" w:uiPriority="51"/>
+    <w:lsdException w:name="List Table 7 Colorful Accent 5" w:uiPriority="52"/>
+    <w:lsdException w:name="List Table 1 Light Accent 6" w:uiPriority="46"/>
+    <w:lsdException w:name="List Table 2 Accent 6" w:uiPriority="47"/>
+    <w:lsdException w:name="List Table 3 Accent 6" w:uiPriority="48"/>
+    <w:lsdException w:name="List Table 4 Accent 6" w:uiPriority="49"/>
+    <w:lsdException w:name="List Table 5 Dark Accent 6" w:uiPriority="50"/>
+    <w:lsdException w:name="List Table 6 Colorful Accent 6" w:uiPriority="51"/>
+    <w:lsdException w:name="List Table 7 Colorful Accent 6" w:uiPriority="52"/>
+    <w:lsdException w:name="Mention" w:semiHidden="1" w:unhideWhenUsed="1"/>
+    <w:lsdException w:name="Smart Hyperlink" w:semiHidden="1" w:unhideWhenUsed="1"/>
   </w:latentStyles>
   <w:style w:type="paragraph" w:default="1" w:styleId="Normal">
     <w:name w:val="Normal"/>
@@ -1025,7 +2005,6 @@
     <w:uiPriority w:val="99"/>
     <w:semiHidden/>
     <w:unhideWhenUsed/>
-    <w:qFormat/>
     <w:tblPr>
       <w:tblInd w:w="0" w:type="dxa"/>
       <w:tblCellMar>
@@ -1057,12 +2036,12 @@
       <w:szCs w:val="24"/>
     </w:rPr>
   </w:style>
-  <w:style w:type="character" w:customStyle="1" w:styleId="title">
-    <w:name w:val="title"/>
+  <w:style w:type="character" w:customStyle="1" w:styleId="Title1">
+    <w:name w:val="Title1"/>
     <w:basedOn w:val="DefaultParagraphFont"/>
     <w:rsid w:val="004437C1"/>
   </w:style>
-  <w:style w:type="paragraph" w:customStyle="1" w:styleId="title1">
+  <w:style w:type="paragraph" w:customStyle="1" w:styleId="title10">
     <w:name w:val="title1"/>
     <w:basedOn w:val="Normal"/>
     <w:rsid w:val="004437C1"/>

</xml_diff>

<commit_message>
Task 4: Acceptance Testing.
Manually created tests for the CoffeeMaker class in accordance with the
acceptance tests document. Then generated tests classes for the
Inventory and Recipe classes using code pro. Possible bug with add
inventory was fixed.
</commit_message>
<xml_diff>
--- a/CoffeeMaker/reqs/Coffee Maker Acceptance Tests.docx
+++ b/CoffeeMaker/reqs/Coffee Maker Acceptance Tests.docx
@@ -37,10 +37,10 @@
         <w:tblLook w:val="04A0" w:firstRow="1" w:lastRow="0" w:firstColumn="1" w:lastColumn="0" w:noHBand="0" w:noVBand="1"/>
       </w:tblPr>
       <w:tblGrid>
-        <w:gridCol w:w="1682"/>
-        <w:gridCol w:w="4591"/>
-        <w:gridCol w:w="3301"/>
-        <w:gridCol w:w="3311"/>
+        <w:gridCol w:w="1683"/>
+        <w:gridCol w:w="4578"/>
+        <w:gridCol w:w="3292"/>
+        <w:gridCol w:w="3332"/>
       </w:tblGrid>
       <w:tr>
         <w:trPr>
@@ -397,6 +397,14 @@
               </w:rPr>
               <w:t> </w:t>
             </w:r>
+            <w:r>
+              <w:rPr>
+                <w:rFonts w:ascii="Times New Roman" w:eastAsia="Times New Roman" w:hAnsi="Times New Roman" w:cs="Times New Roman"/>
+                <w:sz w:val="18"/>
+                <w:szCs w:val="18"/>
+              </w:rPr>
+              <w:t>Coffee added</w:t>
+            </w:r>
           </w:p>
         </w:tc>
       </w:tr>
@@ -561,6 +569,14 @@
               </w:rPr>
               <w:t> </w:t>
             </w:r>
+            <w:r>
+              <w:rPr>
+                <w:rFonts w:ascii="Times New Roman" w:eastAsia="Times New Roman" w:hAnsi="Times New Roman" w:cs="Times New Roman"/>
+                <w:sz w:val="18"/>
+                <w:szCs w:val="18"/>
+              </w:rPr>
+              <w:t>Successfully deleted</w:t>
+            </w:r>
           </w:p>
         </w:tc>
       </w:tr>
@@ -852,6 +868,14 @@
                 <w:szCs w:val="18"/>
               </w:rPr>
             </w:pPr>
+            <w:r>
+              <w:rPr>
+                <w:rFonts w:ascii="Times New Roman" w:eastAsia="Times New Roman" w:hAnsi="Times New Roman" w:cs="Times New Roman"/>
+                <w:sz w:val="20"/>
+                <w:szCs w:val="20"/>
+              </w:rPr>
+              <w:t>Coffee successfully added.</w:t>
+            </w:r>
           </w:p>
           <w:p>
             <w:pPr>
@@ -1131,6 +1155,14 @@
                 <w:szCs w:val="18"/>
               </w:rPr>
             </w:pPr>
+            <w:r>
+              <w:rPr>
+                <w:rFonts w:ascii="Times New Roman" w:eastAsia="Times New Roman" w:hAnsi="Times New Roman" w:cs="Times New Roman"/>
+                <w:sz w:val="20"/>
+                <w:szCs w:val="20"/>
+              </w:rPr>
+              <w:t>Inventory added</w:t>
+            </w:r>
           </w:p>
         </w:tc>
       </w:tr>
@@ -1316,6 +1348,14 @@
                 <w:szCs w:val="18"/>
               </w:rPr>
             </w:pPr>
+            <w:r>
+              <w:rPr>
+                <w:rFonts w:ascii="Times New Roman" w:eastAsia="Times New Roman" w:hAnsi="Times New Roman" w:cs="Times New Roman"/>
+                <w:sz w:val="20"/>
+                <w:szCs w:val="20"/>
+              </w:rPr>
+              <w:t>Display inventory levels</w:t>
+            </w:r>
           </w:p>
         </w:tc>
       </w:tr>
@@ -1482,6 +1522,7 @@
                 <w:sz w:val="20"/>
                 <w:szCs w:val="20"/>
               </w:rPr>
+              <w:lastRenderedPageBreak/>
               <w:t>Enter amount</w:t>
             </w:r>
             <w:r>
@@ -1512,6 +1553,37 @@
                 <w:rFonts w:ascii="Times New Roman" w:eastAsia="Times New Roman" w:hAnsi="Times New Roman" w:cs="Times New Roman"/>
                 <w:sz w:val="20"/>
                 <w:szCs w:val="20"/>
+              </w:rPr>
+            </w:pPr>
+            <w:r>
+              <w:rPr>
+                <w:rFonts w:ascii="Times New Roman" w:eastAsia="Times New Roman" w:hAnsi="Times New Roman" w:cs="Times New Roman"/>
+                <w:sz w:val="20"/>
+                <w:szCs w:val="20"/>
+              </w:rPr>
+              <w:lastRenderedPageBreak/>
+              <w:t>Proper change and coffee given</w:t>
+            </w:r>
+          </w:p>
+        </w:tc>
+        <w:tc>
+          <w:tcPr>
+            <w:tcW w:w="3690" w:type="dxa"/>
+            <w:tcBorders>
+              <w:top w:val="outset" w:sz="6" w:space="0" w:color="auto"/>
+              <w:left w:val="outset" w:sz="6" w:space="0" w:color="auto"/>
+              <w:bottom w:val="outset" w:sz="6" w:space="0" w:color="auto"/>
+              <w:right w:val="outset" w:sz="6" w:space="0" w:color="auto"/>
+            </w:tcBorders>
+            <w:vAlign w:val="center"/>
+          </w:tcPr>
+          <w:p>
+            <w:pPr>
+              <w:spacing w:after="0" w:line="240" w:lineRule="auto"/>
+              <w:rPr>
+                <w:rFonts w:ascii="Times New Roman" w:eastAsia="Times New Roman" w:hAnsi="Times New Roman" w:cs="Times New Roman"/>
+                <w:sz w:val="18"/>
+                <w:szCs w:val="18"/>
               </w:rPr>
             </w:pPr>
             <w:r>
@@ -1524,28 +1596,6 @@
             </w:r>
             <w:bookmarkStart w:id="0" w:name="_GoBack"/>
             <w:bookmarkEnd w:id="0"/>
-          </w:p>
-        </w:tc>
-        <w:tc>
-          <w:tcPr>
-            <w:tcW w:w="3690" w:type="dxa"/>
-            <w:tcBorders>
-              <w:top w:val="outset" w:sz="6" w:space="0" w:color="auto"/>
-              <w:left w:val="outset" w:sz="6" w:space="0" w:color="auto"/>
-              <w:bottom w:val="outset" w:sz="6" w:space="0" w:color="auto"/>
-              <w:right w:val="outset" w:sz="6" w:space="0" w:color="auto"/>
-            </w:tcBorders>
-            <w:vAlign w:val="center"/>
-          </w:tcPr>
-          <w:p>
-            <w:pPr>
-              <w:spacing w:after="0" w:line="240" w:lineRule="auto"/>
-              <w:rPr>
-                <w:rFonts w:ascii="Times New Roman" w:eastAsia="Times New Roman" w:hAnsi="Times New Roman" w:cs="Times New Roman"/>
-                <w:sz w:val="18"/>
-                <w:szCs w:val="18"/>
-              </w:rPr>
-            </w:pPr>
           </w:p>
         </w:tc>
       </w:tr>

</xml_diff>